<commit_message>
Atividade Avaliativa SP2 01
</commit_message>
<xml_diff>
--- a/Matérias - 1º Sem/Introdução a SO/Atividade 03.28/Comandos Linux.docx
+++ b/Matérias - 1º Sem/Introdução a SO/Atividade 03.28/Comandos Linux.docx
@@ -4,77 +4,641 @@
   <w:body>
     <w:p>
       <w:pPr>
+        <w:pStyle w:val="Corpodetexto"/>
+        <w:ind w:left="100"/>
+        <w:rPr>
+          <w:rFonts w:ascii="Times New Roman"/>
+          <w:sz w:val="20"/>
+        </w:rPr>
+      </w:pPr>
+      <w:r>
+        <w:rPr>
+          <w:rFonts w:ascii="Times New Roman"/>
+          <w:noProof/>
+          <w:sz w:val="20"/>
+        </w:rPr>
+        <w:drawing>
+          <wp:inline distT="0" distB="0" distL="0" distR="0" wp14:anchorId="5C10FB44" wp14:editId="1284515F">
+            <wp:extent cx="959195" cy="484346"/>
+            <wp:effectExtent l="0" t="0" r="0" b="0"/>
+            <wp:docPr id="1" name="Image 1" descr="Uma imagem contendo Aplicativo&#10;&#10;Descrição gerada automaticamente"/>
+            <wp:cNvGraphicFramePr>
+              <a:graphicFrameLocks xmlns:a="http://schemas.openxmlformats.org/drawingml/2006/main"/>
+            </wp:cNvGraphicFramePr>
+            <a:graphic xmlns:a="http://schemas.openxmlformats.org/drawingml/2006/main">
+              <a:graphicData uri="http://schemas.openxmlformats.org/drawingml/2006/picture">
+                <pic:pic xmlns:pic="http://schemas.openxmlformats.org/drawingml/2006/picture">
+                  <pic:nvPicPr>
+                    <pic:cNvPr id="1" name="Image 1" descr="Uma imagem contendo Aplicativo&#10;&#10;Descrição gerada automaticamente"/>
+                    <pic:cNvPicPr/>
+                  </pic:nvPicPr>
+                  <pic:blipFill>
+                    <a:blip r:embed="rId5" cstate="print"/>
+                    <a:stretch>
+                      <a:fillRect/>
+                    </a:stretch>
+                  </pic:blipFill>
+                  <pic:spPr>
+                    <a:xfrm>
+                      <a:off x="0" y="0"/>
+                      <a:ext cx="959195" cy="484346"/>
+                    </a:xfrm>
+                    <a:prstGeom prst="rect">
+                      <a:avLst/>
+                    </a:prstGeom>
+                  </pic:spPr>
+                </pic:pic>
+              </a:graphicData>
+            </a:graphic>
+          </wp:inline>
+        </w:drawing>
+      </w:r>
+    </w:p>
+    <w:p>
+      <w:pPr>
+        <w:pStyle w:val="Corpodetexto"/>
+        <w:rPr>
+          <w:rFonts w:ascii="Times New Roman"/>
+        </w:rPr>
+      </w:pPr>
+    </w:p>
+    <w:p>
+      <w:pPr>
+        <w:pStyle w:val="Corpodetexto"/>
+        <w:spacing w:before="231"/>
+        <w:rPr>
+          <w:rFonts w:ascii="Times New Roman"/>
+        </w:rPr>
+      </w:pPr>
+    </w:p>
+    <w:p>
+      <w:pPr>
+        <w:pStyle w:val="Corpodetexto"/>
+        <w:spacing w:before="231"/>
+        <w:rPr>
+          <w:rFonts w:ascii="Times New Roman"/>
+        </w:rPr>
+      </w:pPr>
+    </w:p>
+    <w:p>
+      <w:pPr>
+        <w:pStyle w:val="Corpodetexto"/>
+        <w:spacing w:before="231"/>
+        <w:rPr>
+          <w:rFonts w:ascii="Times New Roman"/>
+        </w:rPr>
+      </w:pPr>
+    </w:p>
+    <w:p>
+      <w:pPr>
+        <w:pStyle w:val="Corpodetexto"/>
+        <w:spacing w:before="231"/>
+        <w:rPr>
+          <w:rFonts w:ascii="Times New Roman"/>
+        </w:rPr>
+      </w:pPr>
+    </w:p>
+    <w:p>
+      <w:pPr>
+        <w:pStyle w:val="Corpodetexto"/>
+        <w:spacing w:before="1"/>
+        <w:ind w:left="370" w:right="302"/>
         <w:jc w:val="center"/>
         <w:rPr>
-          <w:rFonts w:ascii="Arial" w:hAnsi="Arial" w:cs="Arial"/>
-          <w:sz w:val="28"/>
-          <w:szCs w:val="28"/>
-        </w:rPr>
-      </w:pPr>
-      <w:r>
-        <w:rPr>
-          <w:rFonts w:ascii="Arial" w:hAnsi="Arial" w:cs="Arial"/>
-          <w:sz w:val="28"/>
-          <w:szCs w:val="28"/>
-        </w:rPr>
-        <w:t>1ADS-C</w:t>
-      </w:r>
-    </w:p>
-    <w:p>
-      <w:pPr>
+          <w:rFonts w:ascii="Times New Roman" w:hAnsi="Times New Roman"/>
+        </w:rPr>
+      </w:pPr>
+      <w:r>
+        <w:rPr>
+          <w:rFonts w:ascii="Times New Roman" w:hAnsi="Times New Roman"/>
+        </w:rPr>
+        <w:t>SÃO</w:t>
+      </w:r>
+      <w:r>
+        <w:rPr>
+          <w:rFonts w:ascii="Times New Roman" w:hAnsi="Times New Roman"/>
+          <w:spacing w:val="-1"/>
+        </w:rPr>
+        <w:t xml:space="preserve"> </w:t>
+      </w:r>
+      <w:r>
+        <w:rPr>
+          <w:rFonts w:ascii="Times New Roman" w:hAnsi="Times New Roman"/>
+        </w:rPr>
+        <w:t>PAULO</w:t>
+      </w:r>
+      <w:r>
+        <w:rPr>
+          <w:rFonts w:ascii="Times New Roman" w:hAnsi="Times New Roman"/>
+          <w:spacing w:val="-1"/>
+        </w:rPr>
+        <w:t xml:space="preserve"> </w:t>
+      </w:r>
+      <w:r>
+        <w:rPr>
+          <w:rFonts w:ascii="Times New Roman" w:hAnsi="Times New Roman"/>
+        </w:rPr>
+        <w:t>TECH</w:t>
+      </w:r>
+      <w:r>
+        <w:rPr>
+          <w:rFonts w:ascii="Times New Roman" w:hAnsi="Times New Roman"/>
+          <w:spacing w:val="-1"/>
+        </w:rPr>
+        <w:t xml:space="preserve"> </w:t>
+      </w:r>
+      <w:r>
+        <w:rPr>
+          <w:rFonts w:ascii="Times New Roman" w:hAnsi="Times New Roman"/>
+          <w:spacing w:val="-2"/>
+        </w:rPr>
+        <w:t>SCHOOL</w:t>
+      </w:r>
+    </w:p>
+    <w:p>
+      <w:pPr>
+        <w:pStyle w:val="Corpodetexto"/>
+        <w:rPr>
+          <w:rFonts w:ascii="Times New Roman"/>
+        </w:rPr>
+      </w:pPr>
+    </w:p>
+    <w:p>
+      <w:pPr>
+        <w:pStyle w:val="Corpodetexto"/>
+        <w:rPr>
+          <w:rFonts w:ascii="Times New Roman"/>
+        </w:rPr>
+      </w:pPr>
+    </w:p>
+    <w:p>
+      <w:pPr>
+        <w:pStyle w:val="Corpodetexto"/>
+        <w:rPr>
+          <w:rFonts w:ascii="Times New Roman"/>
+        </w:rPr>
+      </w:pPr>
+    </w:p>
+    <w:p>
+      <w:pPr>
+        <w:pStyle w:val="Corpodetexto"/>
+        <w:rPr>
+          <w:rFonts w:ascii="Times New Roman"/>
+        </w:rPr>
+      </w:pPr>
+    </w:p>
+    <w:p>
+      <w:pPr>
+        <w:pStyle w:val="Corpodetexto"/>
+        <w:rPr>
+          <w:rFonts w:ascii="Times New Roman"/>
+        </w:rPr>
+      </w:pPr>
+    </w:p>
+    <w:p>
+      <w:pPr>
+        <w:pStyle w:val="Corpodetexto"/>
+        <w:rPr>
+          <w:rFonts w:ascii="Times New Roman"/>
+        </w:rPr>
+      </w:pPr>
+    </w:p>
+    <w:p>
+      <w:pPr>
+        <w:pStyle w:val="Corpodetexto"/>
+        <w:spacing w:before="56"/>
+        <w:rPr>
+          <w:rFonts w:ascii="Times New Roman"/>
+        </w:rPr>
+      </w:pPr>
+    </w:p>
+    <w:p>
+      <w:pPr>
+        <w:pStyle w:val="Ttulo1"/>
+        <w:ind w:left="301" w:right="302"/>
         <w:jc w:val="center"/>
         <w:rPr>
-          <w:rFonts w:ascii="Arial" w:hAnsi="Arial" w:cs="Arial"/>
-          <w:sz w:val="28"/>
-          <w:szCs w:val="28"/>
-        </w:rPr>
-      </w:pPr>
-      <w:r>
-        <w:rPr>
-          <w:rFonts w:ascii="Arial" w:hAnsi="Arial" w:cs="Arial"/>
-          <w:sz w:val="28"/>
-          <w:szCs w:val="28"/>
-        </w:rPr>
-        <w:t>Guilherme Borin Galeno</w:t>
-      </w:r>
-    </w:p>
-    <w:p>
-      <w:pPr>
+          <w:rFonts w:ascii="Times New Roman" w:hAnsi="Times New Roman" w:cs="Times New Roman"/>
+          <w:color w:val="auto"/>
+        </w:rPr>
+      </w:pPr>
+      <w:r>
+        <w:rPr>
+          <w:rFonts w:ascii="Times New Roman" w:hAnsi="Times New Roman" w:cs="Times New Roman"/>
+          <w:color w:val="auto"/>
+        </w:rPr>
+        <w:t>INTRODUÇÃO</w:t>
+      </w:r>
+      <w:r>
+        <w:rPr>
+          <w:rFonts w:ascii="Times New Roman" w:hAnsi="Times New Roman" w:cs="Times New Roman"/>
+          <w:color w:val="auto"/>
+          <w:spacing w:val="-3"/>
+        </w:rPr>
+        <w:t xml:space="preserve"> </w:t>
+      </w:r>
+      <w:r>
+        <w:rPr>
+          <w:rFonts w:ascii="Times New Roman" w:hAnsi="Times New Roman" w:cs="Times New Roman"/>
+          <w:color w:val="auto"/>
+        </w:rPr>
+        <w:t>A</w:t>
+      </w:r>
+      <w:r>
+        <w:rPr>
+          <w:rFonts w:ascii="Times New Roman" w:hAnsi="Times New Roman" w:cs="Times New Roman"/>
+          <w:color w:val="auto"/>
+          <w:spacing w:val="-7"/>
+        </w:rPr>
+        <w:t xml:space="preserve"> </w:t>
+      </w:r>
+      <w:r>
+        <w:rPr>
+          <w:rFonts w:ascii="Times New Roman" w:hAnsi="Times New Roman" w:cs="Times New Roman"/>
+          <w:color w:val="auto"/>
+        </w:rPr>
+        <w:t>SISTEMAS</w:t>
+      </w:r>
+      <w:r>
+        <w:rPr>
+          <w:rFonts w:ascii="Times New Roman" w:hAnsi="Times New Roman" w:cs="Times New Roman"/>
+          <w:color w:val="auto"/>
+          <w:spacing w:val="-3"/>
+        </w:rPr>
+        <w:t xml:space="preserve"> </w:t>
+      </w:r>
+      <w:r>
+        <w:rPr>
+          <w:rFonts w:ascii="Times New Roman" w:hAnsi="Times New Roman" w:cs="Times New Roman"/>
+          <w:color w:val="auto"/>
+          <w:spacing w:val="-2"/>
+        </w:rPr>
+        <w:t>OPERACIONAIS</w:t>
+      </w:r>
+    </w:p>
+    <w:p>
+      <w:pPr>
+        <w:pStyle w:val="Corpodetexto"/>
+        <w:spacing w:before="145"/>
+        <w:ind w:left="305" w:right="302"/>
         <w:jc w:val="center"/>
         <w:rPr>
-          <w:rFonts w:ascii="Arial" w:hAnsi="Arial" w:cs="Arial"/>
-          <w:sz w:val="28"/>
-          <w:szCs w:val="28"/>
-        </w:rPr>
-      </w:pPr>
-      <w:r>
-        <w:rPr>
-          <w:rFonts w:ascii="Arial" w:hAnsi="Arial" w:cs="Arial"/>
-          <w:sz w:val="28"/>
-          <w:szCs w:val="28"/>
-        </w:rPr>
-        <w:t>01232168</w:t>
-      </w:r>
-    </w:p>
-    <w:p>
-      <w:pPr>
+          <w:rFonts w:ascii="Times New Roman" w:hAnsi="Times New Roman"/>
+        </w:rPr>
+      </w:pPr>
+      <w:r>
+        <w:rPr>
+          <w:rFonts w:ascii="Times New Roman" w:hAnsi="Times New Roman"/>
+        </w:rPr>
+        <w:t>PERMISSÕES</w:t>
+      </w:r>
+      <w:r>
+        <w:rPr>
+          <w:rFonts w:ascii="Times New Roman" w:hAnsi="Times New Roman"/>
+          <w:spacing w:val="-2"/>
+        </w:rPr>
+        <w:t xml:space="preserve"> </w:t>
+      </w:r>
+      <w:r>
+        <w:rPr>
+          <w:rFonts w:ascii="Times New Roman" w:hAnsi="Times New Roman"/>
+        </w:rPr>
+        <w:t>E</w:t>
+      </w:r>
+      <w:r>
+        <w:rPr>
+          <w:rFonts w:ascii="Times New Roman" w:hAnsi="Times New Roman"/>
+          <w:spacing w:val="-4"/>
+        </w:rPr>
+        <w:t xml:space="preserve"> </w:t>
+      </w:r>
+      <w:r>
+        <w:rPr>
+          <w:rFonts w:ascii="Times New Roman" w:hAnsi="Times New Roman"/>
+        </w:rPr>
+        <w:t>ARQUIVOS</w:t>
+      </w:r>
+      <w:r>
+        <w:rPr>
+          <w:rFonts w:ascii="Times New Roman" w:hAnsi="Times New Roman"/>
+          <w:spacing w:val="-1"/>
+        </w:rPr>
+        <w:t xml:space="preserve"> </w:t>
+      </w:r>
+      <w:r>
+        <w:rPr>
+          <w:rFonts w:ascii="Times New Roman" w:hAnsi="Times New Roman"/>
+        </w:rPr>
+        <w:t>NO</w:t>
+      </w:r>
+      <w:r>
+        <w:rPr>
+          <w:rFonts w:ascii="Times New Roman" w:hAnsi="Times New Roman"/>
+          <w:spacing w:val="-1"/>
+        </w:rPr>
+        <w:t xml:space="preserve"> </w:t>
+      </w:r>
+      <w:r>
+        <w:rPr>
+          <w:rFonts w:ascii="Times New Roman" w:hAnsi="Times New Roman"/>
+          <w:spacing w:val="-4"/>
+        </w:rPr>
+        <w:t>LINUX</w:t>
+      </w:r>
+    </w:p>
+    <w:p>
+      <w:pPr>
+        <w:pStyle w:val="Corpodetexto"/>
+        <w:rPr>
+          <w:rFonts w:ascii="Times New Roman"/>
+        </w:rPr>
+      </w:pPr>
+    </w:p>
+    <w:p>
+      <w:pPr>
+        <w:pStyle w:val="Corpodetexto"/>
+        <w:rPr>
+          <w:rFonts w:ascii="Times New Roman"/>
+        </w:rPr>
+      </w:pPr>
+    </w:p>
+    <w:p>
+      <w:pPr>
+        <w:pStyle w:val="Corpodetexto"/>
+        <w:spacing w:before="97"/>
+        <w:rPr>
+          <w:rFonts w:ascii="Times New Roman"/>
+        </w:rPr>
+      </w:pPr>
+    </w:p>
+    <w:p>
+      <w:pPr>
+        <w:pStyle w:val="Corpodetexto"/>
+        <w:ind w:left="302" w:right="302"/>
         <w:jc w:val="center"/>
         <w:rPr>
-          <w:rFonts w:ascii="Arial" w:hAnsi="Arial" w:cs="Arial"/>
-          <w:sz w:val="28"/>
-          <w:szCs w:val="28"/>
-        </w:rPr>
-      </w:pPr>
-    </w:p>
-    <w:p>
-      <w:pPr>
+          <w:rFonts w:ascii="Times New Roman"/>
+        </w:rPr>
+      </w:pPr>
+      <w:r>
+        <w:rPr>
+          <w:rFonts w:ascii="Times New Roman"/>
+        </w:rPr>
+        <w:t xml:space="preserve">Guilherme Borin Galeno </w:t>
+      </w:r>
+      <w:r>
+        <w:rPr>
+          <w:rFonts w:ascii="Times New Roman"/>
+        </w:rPr>
+        <w:t>-</w:t>
+      </w:r>
+      <w:r>
+        <w:rPr>
+          <w:rFonts w:ascii="Times New Roman"/>
+          <w:spacing w:val="-1"/>
+        </w:rPr>
+        <w:t xml:space="preserve"> </w:t>
+      </w:r>
+      <w:r>
+        <w:rPr>
+          <w:rFonts w:ascii="Times New Roman"/>
+          <w:spacing w:val="-2"/>
+        </w:rPr>
+        <w:t>012</w:t>
+      </w:r>
+      <w:r>
+        <w:rPr>
+          <w:rFonts w:ascii="Times New Roman"/>
+          <w:spacing w:val="-2"/>
+        </w:rPr>
+        <w:t>32168</w:t>
+      </w:r>
+    </w:p>
+    <w:p>
+      <w:pPr>
+        <w:pStyle w:val="Corpodetexto"/>
+        <w:rPr>
+          <w:rFonts w:ascii="Times New Roman"/>
+        </w:rPr>
+      </w:pPr>
+    </w:p>
+    <w:p>
+      <w:pPr>
+        <w:pStyle w:val="Corpodetexto"/>
+        <w:rPr>
+          <w:rFonts w:ascii="Times New Roman"/>
+        </w:rPr>
+      </w:pPr>
+    </w:p>
+    <w:p>
+      <w:pPr>
+        <w:pStyle w:val="Corpodetexto"/>
+        <w:rPr>
+          <w:rFonts w:ascii="Times New Roman"/>
+        </w:rPr>
+      </w:pPr>
+    </w:p>
+    <w:p>
+      <w:pPr>
+        <w:pStyle w:val="Corpodetexto"/>
+        <w:rPr>
+          <w:rFonts w:ascii="Times New Roman"/>
+        </w:rPr>
+      </w:pPr>
+    </w:p>
+    <w:p>
+      <w:pPr>
+        <w:pStyle w:val="Corpodetexto"/>
+        <w:rPr>
+          <w:rFonts w:ascii="Times New Roman"/>
+        </w:rPr>
+      </w:pPr>
+    </w:p>
+    <w:p>
+      <w:pPr>
+        <w:pStyle w:val="Corpodetexto"/>
+        <w:rPr>
+          <w:rFonts w:ascii="Times New Roman"/>
+        </w:rPr>
+      </w:pPr>
+    </w:p>
+    <w:p>
+      <w:pPr>
+        <w:pStyle w:val="Corpodetexto"/>
+        <w:rPr>
+          <w:rFonts w:ascii="Times New Roman"/>
+        </w:rPr>
+      </w:pPr>
+    </w:p>
+    <w:p>
+      <w:pPr>
+        <w:pStyle w:val="Corpodetexto"/>
+        <w:rPr>
+          <w:rFonts w:ascii="Times New Roman"/>
+        </w:rPr>
+      </w:pPr>
+    </w:p>
+    <w:p>
+      <w:pPr>
+        <w:pStyle w:val="Corpodetexto"/>
+        <w:rPr>
+          <w:rFonts w:ascii="Times New Roman"/>
+        </w:rPr>
+      </w:pPr>
+    </w:p>
+    <w:p>
+      <w:pPr>
+        <w:pStyle w:val="Corpodetexto"/>
+        <w:rPr>
+          <w:rFonts w:ascii="Times New Roman"/>
+        </w:rPr>
+      </w:pPr>
+    </w:p>
+    <w:p>
+      <w:pPr>
+        <w:pStyle w:val="Corpodetexto"/>
+        <w:rPr>
+          <w:rFonts w:ascii="Times New Roman"/>
+        </w:rPr>
+      </w:pPr>
+    </w:p>
+    <w:p>
+      <w:pPr>
+        <w:pStyle w:val="Corpodetexto"/>
+        <w:rPr>
+          <w:rFonts w:ascii="Times New Roman"/>
+        </w:rPr>
+      </w:pPr>
+    </w:p>
+    <w:p>
+      <w:pPr>
+        <w:pStyle w:val="Corpodetexto"/>
+        <w:rPr>
+          <w:rFonts w:ascii="Times New Roman"/>
+        </w:rPr>
+      </w:pPr>
+    </w:p>
+    <w:p>
+      <w:pPr>
+        <w:pStyle w:val="Corpodetexto"/>
+        <w:rPr>
+          <w:rFonts w:ascii="Times New Roman"/>
+        </w:rPr>
+      </w:pPr>
+    </w:p>
+    <w:p>
+      <w:pPr>
+        <w:pStyle w:val="Corpodetexto"/>
+        <w:rPr>
+          <w:rFonts w:ascii="Times New Roman"/>
+        </w:rPr>
+      </w:pPr>
+    </w:p>
+    <w:p>
+      <w:pPr>
+        <w:pStyle w:val="Corpodetexto"/>
+        <w:rPr>
+          <w:rFonts w:ascii="Times New Roman"/>
+        </w:rPr>
+      </w:pPr>
+    </w:p>
+    <w:p>
+      <w:pPr>
+        <w:pStyle w:val="Corpodetexto"/>
+        <w:spacing w:before="71"/>
+        <w:rPr>
+          <w:rFonts w:ascii="Times New Roman"/>
+        </w:rPr>
+      </w:pPr>
+    </w:p>
+    <w:p>
+      <w:pPr>
+        <w:pStyle w:val="Corpodetexto"/>
+        <w:spacing w:before="1"/>
+        <w:ind w:left="304" w:right="302"/>
         <w:jc w:val="center"/>
         <w:rPr>
-          <w:rFonts w:ascii="Arial" w:hAnsi="Arial" w:cs="Arial"/>
-          <w:sz w:val="28"/>
-          <w:szCs w:val="28"/>
-        </w:rPr>
-      </w:pPr>
+          <w:rFonts w:ascii="Times New Roman" w:hAnsi="Times New Roman"/>
+        </w:rPr>
+      </w:pPr>
+      <w:r>
+        <w:rPr>
+          <w:rFonts w:ascii="Times New Roman" w:hAnsi="Times New Roman"/>
+        </w:rPr>
+        <w:t>SÃO</w:t>
+      </w:r>
+      <w:r>
+        <w:rPr>
+          <w:rFonts w:ascii="Times New Roman" w:hAnsi="Times New Roman"/>
+          <w:spacing w:val="3"/>
+        </w:rPr>
+        <w:t xml:space="preserve"> </w:t>
+      </w:r>
+      <w:r>
+        <w:rPr>
+          <w:rFonts w:ascii="Times New Roman" w:hAnsi="Times New Roman"/>
+          <w:spacing w:val="-4"/>
+        </w:rPr>
+        <w:t>PAULO</w:t>
+      </w:r>
+    </w:p>
+    <w:p>
+      <w:pPr>
+        <w:pStyle w:val="Corpodetexto"/>
+        <w:spacing w:before="23"/>
+        <w:rPr>
+          <w:rFonts w:ascii="Times New Roman"/>
+        </w:rPr>
+      </w:pPr>
+    </w:p>
+    <w:p>
+      <w:pPr>
+        <w:pStyle w:val="Corpodetexto"/>
+        <w:ind w:left="306" w:right="302"/>
+        <w:jc w:val="center"/>
+        <w:rPr>
+          <w:rFonts w:ascii="Times New Roman" w:hAnsi="Times New Roman"/>
+        </w:rPr>
+      </w:pPr>
+      <w:r>
+        <w:rPr>
+          <w:rFonts w:ascii="Times New Roman" w:hAnsi="Times New Roman"/>
+        </w:rPr>
+        <w:t>Março,</w:t>
+      </w:r>
+      <w:r>
+        <w:rPr>
+          <w:rFonts w:ascii="Times New Roman" w:hAnsi="Times New Roman"/>
+          <w:spacing w:val="-3"/>
+        </w:rPr>
+        <w:t xml:space="preserve"> </w:t>
+      </w:r>
+      <w:r>
+        <w:rPr>
+          <w:rFonts w:ascii="Times New Roman" w:hAnsi="Times New Roman"/>
+          <w:spacing w:val="-4"/>
+        </w:rPr>
+        <w:t>2024</w:t>
+      </w:r>
+    </w:p>
+    <w:p>
+      <w:pPr>
+        <w:jc w:val="center"/>
+        <w:rPr>
+          <w:rFonts w:ascii="Times New Roman" w:hAnsi="Times New Roman" w:cs="Times New Roman"/>
+          <w:sz w:val="40"/>
+          <w:szCs w:val="40"/>
+        </w:rPr>
+      </w:pPr>
+      <w:r>
+        <w:rPr>
+          <w:rFonts w:ascii="Times New Roman" w:hAnsi="Times New Roman" w:cs="Times New Roman"/>
+          <w:sz w:val="40"/>
+          <w:szCs w:val="40"/>
+        </w:rPr>
+        <w:lastRenderedPageBreak/>
+        <w:t>Comandos</w:t>
+      </w:r>
     </w:p>
     <w:p>
       <w:pPr>
@@ -112,21 +676,7 @@
         <w:rPr>
           <w:rFonts w:ascii="Arial" w:hAnsi="Arial" w:cs="Arial"/>
         </w:rPr>
-        <w:t xml:space="preserve">Na pasta home do seu usuário, crie um diretório chamado </w:t>
-      </w:r>
-      <w:proofErr w:type="spellStart"/>
-      <w:r>
-        <w:rPr>
-          <w:rFonts w:ascii="Arial" w:hAnsi="Arial" w:cs="Arial"/>
-        </w:rPr>
-        <w:t>pratica_so_ra</w:t>
-      </w:r>
-      <w:proofErr w:type="spellEnd"/>
-      <w:r>
-        <w:rPr>
-          <w:rFonts w:ascii="Arial" w:hAnsi="Arial" w:cs="Arial"/>
-        </w:rPr>
-        <w:t xml:space="preserve"> </w:t>
+        <w:t xml:space="preserve">Na pasta home do seu usuário, crie um diretório chamado pratica_so_ra </w:t>
       </w:r>
       <w:r>
         <w:rPr>
@@ -134,25 +684,90 @@
           <w:b/>
           <w:bCs/>
         </w:rPr>
-        <w:t xml:space="preserve">(colocar seu </w:t>
-      </w:r>
-      <w:proofErr w:type="spellStart"/>
-      <w:r>
-        <w:rPr>
-          <w:rFonts w:ascii="Arial" w:hAnsi="Arial" w:cs="Arial"/>
-          <w:b/>
-          <w:bCs/>
-        </w:rPr>
-        <w:t>ra</w:t>
-      </w:r>
-      <w:proofErr w:type="spellEnd"/>
-      <w:r>
-        <w:rPr>
-          <w:rFonts w:ascii="Arial" w:hAnsi="Arial" w:cs="Arial"/>
-          <w:b/>
-          <w:bCs/>
-        </w:rPr>
-        <w:t>)</w:t>
+        <w:t>(colocar seu ra)</w:t>
+      </w:r>
+    </w:p>
+    <w:p>
+      <w:pPr>
+        <w:ind w:left="708"/>
+        <w:jc w:val="both"/>
+        <w:rPr>
+          <w:rFonts w:ascii="Arial" w:hAnsi="Arial" w:cs="Arial"/>
+          <w:sz w:val="22"/>
+          <w:szCs w:val="22"/>
+        </w:rPr>
+      </w:pPr>
+      <w:r>
+        <w:rPr>
+          <w:rFonts w:ascii="Arial" w:hAnsi="Arial" w:cs="Arial"/>
+          <w:i/>
+          <w:iCs/>
+          <w:sz w:val="22"/>
+          <w:szCs w:val="22"/>
+          <w:highlight w:val="yellow"/>
+        </w:rPr>
+        <w:t>Realizei a criação do diretório em outro momento, onde não havia finalizado a atividade, portanto, por essa razão a mensagem a seguir apareceu</w:t>
+      </w:r>
+      <w:r>
+        <w:rPr>
+          <w:rFonts w:ascii="Arial" w:hAnsi="Arial" w:cs="Arial"/>
+          <w:sz w:val="22"/>
+          <w:szCs w:val="22"/>
+        </w:rPr>
+        <w:t>.</w:t>
+      </w:r>
+    </w:p>
+    <w:p>
+      <w:pPr>
+        <w:pStyle w:val="PargrafodaLista"/>
+        <w:jc w:val="both"/>
+        <w:rPr>
+          <w:rFonts w:ascii="Arial" w:hAnsi="Arial" w:cs="Arial"/>
+          <w:sz w:val="28"/>
+          <w:szCs w:val="28"/>
+        </w:rPr>
+      </w:pPr>
+      <w:r>
+        <w:rPr>
+          <w:rFonts w:ascii="Arial" w:hAnsi="Arial" w:cs="Arial"/>
+          <w:sz w:val="28"/>
+          <w:szCs w:val="28"/>
+        </w:rPr>
+        <w:drawing>
+          <wp:inline distT="0" distB="0" distL="0" distR="0" wp14:anchorId="38DABE79" wp14:editId="7D1D4FA0">
+            <wp:extent cx="5400040" cy="877570"/>
+            <wp:effectExtent l="0" t="0" r="0" b="0"/>
+            <wp:docPr id="1492233900" name="Imagem 1" descr="Texto&#10;&#10;Descrição gerada automaticamente"/>
+            <wp:cNvGraphicFramePr>
+              <a:graphicFrameLocks xmlns:a="http://schemas.openxmlformats.org/drawingml/2006/main" noChangeAspect="1"/>
+            </wp:cNvGraphicFramePr>
+            <a:graphic xmlns:a="http://schemas.openxmlformats.org/drawingml/2006/main">
+              <a:graphicData uri="http://schemas.openxmlformats.org/drawingml/2006/picture">
+                <pic:pic xmlns:pic="http://schemas.openxmlformats.org/drawingml/2006/picture">
+                  <pic:nvPicPr>
+                    <pic:cNvPr id="1492233900" name="Imagem 1" descr="Texto&#10;&#10;Descrição gerada automaticamente"/>
+                    <pic:cNvPicPr/>
+                  </pic:nvPicPr>
+                  <pic:blipFill>
+                    <a:blip r:embed="rId6"/>
+                    <a:stretch>
+                      <a:fillRect/>
+                    </a:stretch>
+                  </pic:blipFill>
+                  <pic:spPr>
+                    <a:xfrm>
+                      <a:off x="0" y="0"/>
+                      <a:ext cx="5400040" cy="877570"/>
+                    </a:xfrm>
+                    <a:prstGeom prst="rect">
+                      <a:avLst/>
+                    </a:prstGeom>
+                  </pic:spPr>
+                </pic:pic>
+              </a:graphicData>
+            </a:graphic>
+          </wp:inline>
+        </w:drawing>
       </w:r>
     </w:p>
     <w:p>
@@ -197,6 +812,59 @@
           <w:szCs w:val="28"/>
         </w:rPr>
       </w:pPr>
+      <w:r>
+        <w:rPr>
+          <w:rFonts w:ascii="Arial" w:hAnsi="Arial" w:cs="Arial"/>
+          <w:sz w:val="28"/>
+          <w:szCs w:val="28"/>
+        </w:rPr>
+        <w:drawing>
+          <wp:inline distT="0" distB="0" distL="0" distR="0" wp14:anchorId="7D25A9FF" wp14:editId="166FE981">
+            <wp:extent cx="5400040" cy="1009015"/>
+            <wp:effectExtent l="0" t="0" r="0" b="635"/>
+            <wp:docPr id="1034380713" name="Imagem 1"/>
+            <wp:cNvGraphicFramePr>
+              <a:graphicFrameLocks xmlns:a="http://schemas.openxmlformats.org/drawingml/2006/main" noChangeAspect="1"/>
+            </wp:cNvGraphicFramePr>
+            <a:graphic xmlns:a="http://schemas.openxmlformats.org/drawingml/2006/main">
+              <a:graphicData uri="http://schemas.openxmlformats.org/drawingml/2006/picture">
+                <pic:pic xmlns:pic="http://schemas.openxmlformats.org/drawingml/2006/picture">
+                  <pic:nvPicPr>
+                    <pic:cNvPr id="1034380713" name=""/>
+                    <pic:cNvPicPr/>
+                  </pic:nvPicPr>
+                  <pic:blipFill>
+                    <a:blip r:embed="rId7"/>
+                    <a:stretch>
+                      <a:fillRect/>
+                    </a:stretch>
+                  </pic:blipFill>
+                  <pic:spPr>
+                    <a:xfrm>
+                      <a:off x="0" y="0"/>
+                      <a:ext cx="5400040" cy="1009015"/>
+                    </a:xfrm>
+                    <a:prstGeom prst="rect">
+                      <a:avLst/>
+                    </a:prstGeom>
+                  </pic:spPr>
+                </pic:pic>
+              </a:graphicData>
+            </a:graphic>
+          </wp:inline>
+        </w:drawing>
+      </w:r>
+    </w:p>
+    <w:p>
+      <w:pPr>
+        <w:pStyle w:val="PargrafodaLista"/>
+        <w:jc w:val="both"/>
+        <w:rPr>
+          <w:rFonts w:ascii="Arial" w:hAnsi="Arial" w:cs="Arial"/>
+          <w:sz w:val="28"/>
+          <w:szCs w:val="28"/>
+        </w:rPr>
+      </w:pPr>
     </w:p>
     <w:p>
       <w:pPr>
@@ -216,21 +884,7 @@
         <w:rPr>
           <w:rFonts w:ascii="Arial" w:hAnsi="Arial" w:cs="Arial"/>
         </w:rPr>
-        <w:t xml:space="preserve">Crie um arquivo chamado </w:t>
-      </w:r>
-      <w:proofErr w:type="spellStart"/>
-      <w:r>
-        <w:rPr>
-          <w:rFonts w:ascii="Arial" w:hAnsi="Arial" w:cs="Arial"/>
-        </w:rPr>
-        <w:t>atividade_nome</w:t>
-      </w:r>
-      <w:proofErr w:type="spellEnd"/>
-      <w:r>
-        <w:rPr>
-          <w:rFonts w:ascii="Arial" w:hAnsi="Arial" w:cs="Arial"/>
-        </w:rPr>
-        <w:t xml:space="preserve"> </w:t>
+        <w:t xml:space="preserve">Crie um arquivo chamado atividade_nome </w:t>
       </w:r>
       <w:r>
         <w:rPr>
@@ -246,6 +900,596 @@
         </w:rPr>
         <w:t xml:space="preserve"> e coloque um texto qualquer nele, utilizando o editor vim. </w:t>
       </w:r>
+    </w:p>
+    <w:p>
+      <w:pPr>
+        <w:pStyle w:val="PargrafodaLista"/>
+        <w:rPr>
+          <w:rFonts w:ascii="Arial" w:hAnsi="Arial" w:cs="Arial"/>
+        </w:rPr>
+      </w:pPr>
+      <w:r>
+        <w:rPr>
+          <w:rFonts w:ascii="Arial" w:hAnsi="Arial" w:cs="Arial"/>
+        </w:rPr>
+        <w:drawing>
+          <wp:inline distT="0" distB="0" distL="0" distR="0" wp14:anchorId="4C932D2A" wp14:editId="181B1410">
+            <wp:extent cx="5400040" cy="471805"/>
+            <wp:effectExtent l="0" t="0" r="0" b="4445"/>
+            <wp:docPr id="1372702172" name="Imagem 1"/>
+            <wp:cNvGraphicFramePr>
+              <a:graphicFrameLocks xmlns:a="http://schemas.openxmlformats.org/drawingml/2006/main" noChangeAspect="1"/>
+            </wp:cNvGraphicFramePr>
+            <a:graphic xmlns:a="http://schemas.openxmlformats.org/drawingml/2006/main">
+              <a:graphicData uri="http://schemas.openxmlformats.org/drawingml/2006/picture">
+                <pic:pic xmlns:pic="http://schemas.openxmlformats.org/drawingml/2006/picture">
+                  <pic:nvPicPr>
+                    <pic:cNvPr id="1372702172" name=""/>
+                    <pic:cNvPicPr/>
+                  </pic:nvPicPr>
+                  <pic:blipFill>
+                    <a:blip r:embed="rId8"/>
+                    <a:stretch>
+                      <a:fillRect/>
+                    </a:stretch>
+                  </pic:blipFill>
+                  <pic:spPr>
+                    <a:xfrm>
+                      <a:off x="0" y="0"/>
+                      <a:ext cx="5400040" cy="471805"/>
+                    </a:xfrm>
+                    <a:prstGeom prst="rect">
+                      <a:avLst/>
+                    </a:prstGeom>
+                  </pic:spPr>
+                </pic:pic>
+              </a:graphicData>
+            </a:graphic>
+          </wp:inline>
+        </w:drawing>
+      </w:r>
+    </w:p>
+    <w:p>
+      <w:pPr>
+        <w:ind w:left="708"/>
+        <w:jc w:val="both"/>
+        <w:rPr>
+          <w:rFonts w:ascii="Arial" w:hAnsi="Arial" w:cs="Arial"/>
+          <w:i/>
+          <w:iCs/>
+          <w:sz w:val="22"/>
+          <w:szCs w:val="22"/>
+        </w:rPr>
+      </w:pPr>
+      <w:r>
+        <w:rPr>
+          <w:rFonts w:ascii="Arial" w:hAnsi="Arial" w:cs="Arial"/>
+          <w:i/>
+          <w:iCs/>
+          <w:sz w:val="22"/>
+          <w:szCs w:val="22"/>
+          <w:highlight w:val="yellow"/>
+        </w:rPr>
+        <w:t>Para que fosse possível editar o arquivo, foi necessário realizar a instalação através do comando “apt install vim”, respondendo “s” quando fosse solicitado uma confirmação de instalação.</w:t>
+      </w:r>
+    </w:p>
+    <w:p>
+      <w:pPr>
+        <w:ind w:left="708"/>
+        <w:jc w:val="center"/>
+        <w:rPr>
+          <w:rFonts w:ascii="Arial" w:hAnsi="Arial" w:cs="Arial"/>
+          <w:i/>
+          <w:iCs/>
+          <w:sz w:val="22"/>
+          <w:szCs w:val="22"/>
+        </w:rPr>
+      </w:pPr>
+    </w:p>
+    <w:p>
+      <w:pPr>
+        <w:ind w:left="708"/>
+        <w:jc w:val="center"/>
+        <w:rPr>
+          <w:rFonts w:ascii="Arial" w:hAnsi="Arial" w:cs="Arial"/>
+          <w:i/>
+          <w:iCs/>
+          <w:sz w:val="22"/>
+          <w:szCs w:val="22"/>
+        </w:rPr>
+      </w:pPr>
+    </w:p>
+    <w:p>
+      <w:pPr>
+        <w:ind w:left="708"/>
+        <w:jc w:val="center"/>
+        <w:rPr>
+          <w:rFonts w:ascii="Arial" w:hAnsi="Arial" w:cs="Arial"/>
+          <w:i/>
+          <w:iCs/>
+          <w:sz w:val="22"/>
+          <w:szCs w:val="22"/>
+        </w:rPr>
+      </w:pPr>
+    </w:p>
+    <w:p>
+      <w:pPr>
+        <w:ind w:left="708"/>
+        <w:jc w:val="center"/>
+        <w:rPr>
+          <w:rFonts w:ascii="Arial" w:hAnsi="Arial" w:cs="Arial"/>
+          <w:i/>
+          <w:iCs/>
+          <w:sz w:val="22"/>
+          <w:szCs w:val="22"/>
+        </w:rPr>
+      </w:pPr>
+      <w:r>
+        <w:rPr>
+          <w:rFonts w:ascii="Arial" w:hAnsi="Arial" w:cs="Arial"/>
+          <w:i/>
+          <w:iCs/>
+          <w:sz w:val="22"/>
+          <w:szCs w:val="22"/>
+        </w:rPr>
+        <w:t>*</w:t>
+      </w:r>
+      <w:r>
+        <w:rPr>
+          <w:rFonts w:ascii="Arial" w:hAnsi="Arial" w:cs="Arial"/>
+          <w:i/>
+          <w:iCs/>
+          <w:sz w:val="22"/>
+          <w:szCs w:val="22"/>
+        </w:rPr>
+        <w:t>Fotos Abaixo</w:t>
+      </w:r>
+      <w:r>
+        <w:rPr>
+          <w:rFonts w:ascii="Arial" w:hAnsi="Arial" w:cs="Arial"/>
+          <w:i/>
+          <w:iCs/>
+          <w:sz w:val="22"/>
+          <w:szCs w:val="22"/>
+        </w:rPr>
+        <w:t>*</w:t>
+      </w:r>
+    </w:p>
+    <w:p>
+      <w:pPr>
+        <w:ind w:left="708"/>
+        <w:jc w:val="center"/>
+        <w:rPr>
+          <w:rFonts w:ascii="Arial" w:hAnsi="Arial" w:cs="Arial"/>
+          <w:i/>
+          <w:iCs/>
+          <w:sz w:val="22"/>
+          <w:szCs w:val="22"/>
+        </w:rPr>
+      </w:pPr>
+      <w:r>
+        <w:rPr>
+          <w:rFonts w:ascii="Arial" w:hAnsi="Arial" w:cs="Arial"/>
+          <w:sz w:val="22"/>
+          <w:szCs w:val="22"/>
+        </w:rPr>
+        <w:lastRenderedPageBreak/>
+        <w:drawing>
+          <wp:inline distT="0" distB="0" distL="0" distR="0" wp14:anchorId="06353966" wp14:editId="714E8D88">
+            <wp:extent cx="4122420" cy="3213492"/>
+            <wp:effectExtent l="0" t="0" r="0" b="6350"/>
+            <wp:docPr id="216842431" name="Imagem 1"/>
+            <wp:cNvGraphicFramePr>
+              <a:graphicFrameLocks xmlns:a="http://schemas.openxmlformats.org/drawingml/2006/main" noChangeAspect="1"/>
+            </wp:cNvGraphicFramePr>
+            <a:graphic xmlns:a="http://schemas.openxmlformats.org/drawingml/2006/main">
+              <a:graphicData uri="http://schemas.openxmlformats.org/drawingml/2006/picture">
+                <pic:pic xmlns:pic="http://schemas.openxmlformats.org/drawingml/2006/picture">
+                  <pic:nvPicPr>
+                    <pic:cNvPr id="216842431" name=""/>
+                    <pic:cNvPicPr/>
+                  </pic:nvPicPr>
+                  <pic:blipFill>
+                    <a:blip r:embed="rId9"/>
+                    <a:stretch>
+                      <a:fillRect/>
+                    </a:stretch>
+                  </pic:blipFill>
+                  <pic:spPr>
+                    <a:xfrm>
+                      <a:off x="0" y="0"/>
+                      <a:ext cx="4122420" cy="3213492"/>
+                    </a:xfrm>
+                    <a:prstGeom prst="rect">
+                      <a:avLst/>
+                    </a:prstGeom>
+                  </pic:spPr>
+                </pic:pic>
+              </a:graphicData>
+            </a:graphic>
+          </wp:inline>
+        </w:drawing>
+      </w:r>
+      <w:r>
+        <w:rPr>
+          <w:rFonts w:ascii="Arial" w:hAnsi="Arial" w:cs="Arial"/>
+          <w:sz w:val="22"/>
+          <w:szCs w:val="22"/>
+        </w:rPr>
+        <w:drawing>
+          <wp:inline distT="0" distB="0" distL="0" distR="0" wp14:anchorId="75B6BE02" wp14:editId="67AF9621">
+            <wp:extent cx="4122420" cy="3214460"/>
+            <wp:effectExtent l="0" t="0" r="0" b="5080"/>
+            <wp:docPr id="1474083896" name="Imagem 1" descr="Texto&#10;&#10;Descrição gerada automaticamente"/>
+            <wp:cNvGraphicFramePr>
+              <a:graphicFrameLocks xmlns:a="http://schemas.openxmlformats.org/drawingml/2006/main" noChangeAspect="1"/>
+            </wp:cNvGraphicFramePr>
+            <a:graphic xmlns:a="http://schemas.openxmlformats.org/drawingml/2006/main">
+              <a:graphicData uri="http://schemas.openxmlformats.org/drawingml/2006/picture">
+                <pic:pic xmlns:pic="http://schemas.openxmlformats.org/drawingml/2006/picture">
+                  <pic:nvPicPr>
+                    <pic:cNvPr id="1474083896" name="Imagem 1" descr="Texto&#10;&#10;Descrição gerada automaticamente"/>
+                    <pic:cNvPicPr/>
+                  </pic:nvPicPr>
+                  <pic:blipFill>
+                    <a:blip r:embed="rId10"/>
+                    <a:stretch>
+                      <a:fillRect/>
+                    </a:stretch>
+                  </pic:blipFill>
+                  <pic:spPr>
+                    <a:xfrm>
+                      <a:off x="0" y="0"/>
+                      <a:ext cx="4164242" cy="3247071"/>
+                    </a:xfrm>
+                    <a:prstGeom prst="rect">
+                      <a:avLst/>
+                    </a:prstGeom>
+                  </pic:spPr>
+                </pic:pic>
+              </a:graphicData>
+            </a:graphic>
+          </wp:inline>
+        </w:drawing>
+      </w:r>
+      <w:r>
+        <w:rPr>
+          <w:noProof/>
+        </w:rPr>
+        <w:lastRenderedPageBreak/>
+        <w:drawing>
+          <wp:inline distT="0" distB="0" distL="0" distR="0" wp14:anchorId="1CF8434C" wp14:editId="48D13BCE">
+            <wp:extent cx="4122420" cy="3200886"/>
+            <wp:effectExtent l="0" t="0" r="0" b="0"/>
+            <wp:docPr id="1492166314" name="Imagem 1" descr="Texto&#10;&#10;Descrição gerada automaticamente"/>
+            <wp:cNvGraphicFramePr>
+              <a:graphicFrameLocks xmlns:a="http://schemas.openxmlformats.org/drawingml/2006/main" noChangeAspect="1"/>
+            </wp:cNvGraphicFramePr>
+            <a:graphic xmlns:a="http://schemas.openxmlformats.org/drawingml/2006/main">
+              <a:graphicData uri="http://schemas.openxmlformats.org/drawingml/2006/picture">
+                <pic:pic xmlns:pic="http://schemas.openxmlformats.org/drawingml/2006/picture">
+                  <pic:nvPicPr>
+                    <pic:cNvPr id="1492166314" name="Imagem 1" descr="Texto&#10;&#10;Descrição gerada automaticamente"/>
+                    <pic:cNvPicPr/>
+                  </pic:nvPicPr>
+                  <pic:blipFill>
+                    <a:blip r:embed="rId11"/>
+                    <a:stretch>
+                      <a:fillRect/>
+                    </a:stretch>
+                  </pic:blipFill>
+                  <pic:spPr>
+                    <a:xfrm>
+                      <a:off x="0" y="0"/>
+                      <a:ext cx="4136888" cy="3212120"/>
+                    </a:xfrm>
+                    <a:prstGeom prst="rect">
+                      <a:avLst/>
+                    </a:prstGeom>
+                  </pic:spPr>
+                </pic:pic>
+              </a:graphicData>
+            </a:graphic>
+          </wp:inline>
+        </w:drawing>
+      </w:r>
+    </w:p>
+    <w:p>
+      <w:pPr>
+        <w:ind w:left="708"/>
+        <w:jc w:val="both"/>
+        <w:rPr>
+          <w:rFonts w:ascii="Arial" w:hAnsi="Arial" w:cs="Arial"/>
+          <w:i/>
+          <w:iCs/>
+          <w:sz w:val="22"/>
+          <w:szCs w:val="22"/>
+        </w:rPr>
+      </w:pPr>
+      <w:r>
+        <w:rPr>
+          <w:rFonts w:ascii="Arial" w:hAnsi="Arial" w:cs="Arial"/>
+          <w:i/>
+          <w:iCs/>
+          <w:sz w:val="22"/>
+          <w:szCs w:val="22"/>
+          <w:highlight w:val="yellow"/>
+        </w:rPr>
+        <w:t xml:space="preserve">Em seguida executei o comando “vim </w:t>
+      </w:r>
+      <w:proofErr w:type="spellStart"/>
+      <w:r>
+        <w:rPr>
+          <w:rFonts w:ascii="Arial" w:hAnsi="Arial" w:cs="Arial"/>
+          <w:i/>
+          <w:iCs/>
+          <w:sz w:val="22"/>
+          <w:szCs w:val="22"/>
+          <w:highlight w:val="yellow"/>
+        </w:rPr>
+        <w:t>atividade_guilherme_borin</w:t>
+      </w:r>
+      <w:proofErr w:type="spellEnd"/>
+      <w:r>
+        <w:rPr>
+          <w:rFonts w:ascii="Arial" w:hAnsi="Arial" w:cs="Arial"/>
+          <w:i/>
+          <w:iCs/>
+          <w:sz w:val="22"/>
+          <w:szCs w:val="22"/>
+          <w:highlight w:val="yellow"/>
+        </w:rPr>
+        <w:t>”, para que fosse possível editar, como exemplo, escrevi a frase “Texto escrito pelo terminal Ubuntu no arquivo criado”</w:t>
+      </w:r>
+      <w:r>
+        <w:rPr>
+          <w:rFonts w:ascii="Arial" w:hAnsi="Arial" w:cs="Arial"/>
+          <w:i/>
+          <w:iCs/>
+          <w:sz w:val="22"/>
+          <w:szCs w:val="22"/>
+          <w:highlight w:val="yellow"/>
+        </w:rPr>
+        <w:t>.</w:t>
+      </w:r>
+    </w:p>
+    <w:p>
+      <w:pPr>
+        <w:ind w:left="708"/>
+        <w:jc w:val="center"/>
+        <w:rPr>
+          <w:rFonts w:ascii="Arial" w:hAnsi="Arial" w:cs="Arial"/>
+          <w:sz w:val="22"/>
+          <w:szCs w:val="22"/>
+        </w:rPr>
+      </w:pPr>
+      <w:r>
+        <w:rPr>
+          <w:rFonts w:ascii="Arial" w:hAnsi="Arial" w:cs="Arial"/>
+          <w:sz w:val="22"/>
+          <w:szCs w:val="22"/>
+        </w:rPr>
+        <w:drawing>
+          <wp:inline distT="0" distB="0" distL="0" distR="0" wp14:anchorId="1DB369B3" wp14:editId="1BE9010C">
+            <wp:extent cx="4119867" cy="3175166"/>
+            <wp:effectExtent l="0" t="0" r="0" b="6350"/>
+            <wp:docPr id="596976385" name="Imagem 1" descr="Texto&#10;&#10;Descrição gerada automaticamente"/>
+            <wp:cNvGraphicFramePr>
+              <a:graphicFrameLocks xmlns:a="http://schemas.openxmlformats.org/drawingml/2006/main" noChangeAspect="1"/>
+            </wp:cNvGraphicFramePr>
+            <a:graphic xmlns:a="http://schemas.openxmlformats.org/drawingml/2006/main">
+              <a:graphicData uri="http://schemas.openxmlformats.org/drawingml/2006/picture">
+                <pic:pic xmlns:pic="http://schemas.openxmlformats.org/drawingml/2006/picture">
+                  <pic:nvPicPr>
+                    <pic:cNvPr id="596976385" name="Imagem 1" descr="Texto&#10;&#10;Descrição gerada automaticamente"/>
+                    <pic:cNvPicPr/>
+                  </pic:nvPicPr>
+                  <pic:blipFill>
+                    <a:blip r:embed="rId12"/>
+                    <a:stretch>
+                      <a:fillRect/>
+                    </a:stretch>
+                  </pic:blipFill>
+                  <pic:spPr>
+                    <a:xfrm>
+                      <a:off x="0" y="0"/>
+                      <a:ext cx="4129986" cy="3182964"/>
+                    </a:xfrm>
+                    <a:prstGeom prst="rect">
+                      <a:avLst/>
+                    </a:prstGeom>
+                  </pic:spPr>
+                </pic:pic>
+              </a:graphicData>
+            </a:graphic>
+          </wp:inline>
+        </w:drawing>
+      </w:r>
+    </w:p>
+    <w:p>
+      <w:pPr>
+        <w:ind w:left="708"/>
+        <w:rPr>
+          <w:rFonts w:ascii="Arial" w:hAnsi="Arial" w:cs="Arial"/>
+          <w:i/>
+          <w:iCs/>
+          <w:sz w:val="22"/>
+          <w:szCs w:val="22"/>
+          <w:highlight w:val="yellow"/>
+        </w:rPr>
+      </w:pPr>
+    </w:p>
+    <w:p>
+      <w:pPr>
+        <w:ind w:left="708"/>
+        <w:rPr>
+          <w:rFonts w:ascii="Arial" w:hAnsi="Arial" w:cs="Arial"/>
+          <w:i/>
+          <w:iCs/>
+          <w:sz w:val="22"/>
+          <w:szCs w:val="22"/>
+          <w:highlight w:val="yellow"/>
+        </w:rPr>
+      </w:pPr>
+    </w:p>
+    <w:p>
+      <w:pPr>
+        <w:ind w:left="708"/>
+        <w:rPr>
+          <w:rFonts w:ascii="Arial" w:hAnsi="Arial" w:cs="Arial"/>
+          <w:i/>
+          <w:iCs/>
+          <w:sz w:val="22"/>
+          <w:szCs w:val="22"/>
+          <w:highlight w:val="yellow"/>
+        </w:rPr>
+      </w:pPr>
+    </w:p>
+    <w:p>
+      <w:pPr>
+        <w:ind w:left="708"/>
+        <w:rPr>
+          <w:rFonts w:ascii="Arial" w:hAnsi="Arial" w:cs="Arial"/>
+          <w:i/>
+          <w:iCs/>
+          <w:sz w:val="22"/>
+          <w:szCs w:val="22"/>
+          <w:highlight w:val="yellow"/>
+        </w:rPr>
+      </w:pPr>
+    </w:p>
+    <w:p>
+      <w:pPr>
+        <w:ind w:left="708"/>
+        <w:rPr>
+          <w:rFonts w:ascii="Arial" w:hAnsi="Arial" w:cs="Arial"/>
+          <w:i/>
+          <w:iCs/>
+          <w:sz w:val="22"/>
+          <w:szCs w:val="22"/>
+          <w:highlight w:val="yellow"/>
+        </w:rPr>
+      </w:pPr>
+    </w:p>
+    <w:p>
+      <w:pPr>
+        <w:ind w:left="708"/>
+        <w:rPr>
+          <w:rFonts w:ascii="Arial" w:hAnsi="Arial" w:cs="Arial"/>
+          <w:i/>
+          <w:iCs/>
+          <w:sz w:val="22"/>
+          <w:szCs w:val="22"/>
+        </w:rPr>
+      </w:pPr>
+      <w:r>
+        <w:rPr>
+          <w:rFonts w:ascii="Arial" w:hAnsi="Arial" w:cs="Arial"/>
+          <w:i/>
+          <w:iCs/>
+          <w:sz w:val="22"/>
+          <w:szCs w:val="22"/>
+          <w:highlight w:val="yellow"/>
+        </w:rPr>
+        <w:lastRenderedPageBreak/>
+        <w:t>Por fim, para sair do arquivo, executei o comando “:</w:t>
+      </w:r>
+      <w:proofErr w:type="spellStart"/>
+      <w:r>
+        <w:rPr>
+          <w:rFonts w:ascii="Arial" w:hAnsi="Arial" w:cs="Arial"/>
+          <w:i/>
+          <w:iCs/>
+          <w:sz w:val="22"/>
+          <w:szCs w:val="22"/>
+          <w:highlight w:val="yellow"/>
+        </w:rPr>
+        <w:t>wq</w:t>
+      </w:r>
+      <w:proofErr w:type="spellEnd"/>
+      <w:r>
+        <w:rPr>
+          <w:rFonts w:ascii="Arial" w:hAnsi="Arial" w:cs="Arial"/>
+          <w:i/>
+          <w:iCs/>
+          <w:sz w:val="22"/>
+          <w:szCs w:val="22"/>
+          <w:highlight w:val="yellow"/>
+        </w:rPr>
+        <w:t xml:space="preserve">”.  </w:t>
+      </w:r>
+      <w:r>
+        <w:rPr>
+          <w:rFonts w:ascii="Arial" w:hAnsi="Arial" w:cs="Arial"/>
+          <w:i/>
+          <w:iCs/>
+          <w:sz w:val="22"/>
+          <w:szCs w:val="22"/>
+          <w:highlight w:val="yellow"/>
+        </w:rPr>
+        <w:t xml:space="preserve"> </w:t>
+      </w:r>
+    </w:p>
+    <w:p>
+      <w:pPr>
+        <w:ind w:left="708"/>
+        <w:jc w:val="center"/>
+        <w:rPr>
+          <w:rFonts w:ascii="Arial" w:hAnsi="Arial" w:cs="Arial"/>
+          <w:sz w:val="22"/>
+          <w:szCs w:val="22"/>
+        </w:rPr>
+      </w:pPr>
+      <w:r>
+        <w:rPr>
+          <w:rFonts w:ascii="Arial" w:hAnsi="Arial" w:cs="Arial"/>
+          <w:sz w:val="22"/>
+          <w:szCs w:val="22"/>
+        </w:rPr>
+        <w:drawing>
+          <wp:inline distT="0" distB="0" distL="0" distR="0" wp14:anchorId="6EB3225D" wp14:editId="12792C85">
+            <wp:extent cx="4059340" cy="3183890"/>
+            <wp:effectExtent l="0" t="0" r="0" b="0"/>
+            <wp:docPr id="359703715" name="Imagem 1" descr="Texto&#10;&#10;Descrição gerada automaticamente"/>
+            <wp:cNvGraphicFramePr>
+              <a:graphicFrameLocks xmlns:a="http://schemas.openxmlformats.org/drawingml/2006/main" noChangeAspect="1"/>
+            </wp:cNvGraphicFramePr>
+            <a:graphic xmlns:a="http://schemas.openxmlformats.org/drawingml/2006/main">
+              <a:graphicData uri="http://schemas.openxmlformats.org/drawingml/2006/picture">
+                <pic:pic xmlns:pic="http://schemas.openxmlformats.org/drawingml/2006/picture">
+                  <pic:nvPicPr>
+                    <pic:cNvPr id="359703715" name="Imagem 1" descr="Texto&#10;&#10;Descrição gerada automaticamente"/>
+                    <pic:cNvPicPr/>
+                  </pic:nvPicPr>
+                  <pic:blipFill>
+                    <a:blip r:embed="rId13"/>
+                    <a:stretch>
+                      <a:fillRect/>
+                    </a:stretch>
+                  </pic:blipFill>
+                  <pic:spPr>
+                    <a:xfrm>
+                      <a:off x="0" y="0"/>
+                      <a:ext cx="4062146" cy="3186091"/>
+                    </a:xfrm>
+                    <a:prstGeom prst="rect">
+                      <a:avLst/>
+                    </a:prstGeom>
+                  </pic:spPr>
+                </pic:pic>
+              </a:graphicData>
+            </a:graphic>
+          </wp:inline>
+        </w:drawing>
+      </w:r>
+    </w:p>
+    <w:p>
+      <w:pPr>
+        <w:pStyle w:val="PargrafodaLista"/>
+        <w:rPr>
+          <w:rFonts w:ascii="Arial" w:hAnsi="Arial" w:cs="Arial"/>
+        </w:rPr>
+      </w:pPr>
     </w:p>
     <w:p>
       <w:pPr>
@@ -279,6 +1523,55 @@
     <w:p>
       <w:pPr>
         <w:pStyle w:val="PargrafodaLista"/>
+        <w:jc w:val="center"/>
+        <w:rPr>
+          <w:rFonts w:ascii="Arial" w:hAnsi="Arial" w:cs="Arial"/>
+        </w:rPr>
+      </w:pPr>
+      <w:r>
+        <w:rPr>
+          <w:rFonts w:ascii="Arial" w:hAnsi="Arial" w:cs="Arial"/>
+        </w:rPr>
+        <w:drawing>
+          <wp:inline distT="0" distB="0" distL="0" distR="0" wp14:anchorId="0994D1FC" wp14:editId="0A223333">
+            <wp:extent cx="4622800" cy="706140"/>
+            <wp:effectExtent l="0" t="0" r="6350" b="0"/>
+            <wp:docPr id="1768098036" name="Imagem 1" descr="Texto&#10;&#10;Descrição gerada automaticamente"/>
+            <wp:cNvGraphicFramePr>
+              <a:graphicFrameLocks xmlns:a="http://schemas.openxmlformats.org/drawingml/2006/main" noChangeAspect="1"/>
+            </wp:cNvGraphicFramePr>
+            <a:graphic xmlns:a="http://schemas.openxmlformats.org/drawingml/2006/main">
+              <a:graphicData uri="http://schemas.openxmlformats.org/drawingml/2006/picture">
+                <pic:pic xmlns:pic="http://schemas.openxmlformats.org/drawingml/2006/picture">
+                  <pic:nvPicPr>
+                    <pic:cNvPr id="1768098036" name="Imagem 1" descr="Texto&#10;&#10;Descrição gerada automaticamente"/>
+                    <pic:cNvPicPr/>
+                  </pic:nvPicPr>
+                  <pic:blipFill>
+                    <a:blip r:embed="rId14"/>
+                    <a:stretch>
+                      <a:fillRect/>
+                    </a:stretch>
+                  </pic:blipFill>
+                  <pic:spPr>
+                    <a:xfrm>
+                      <a:off x="0" y="0"/>
+                      <a:ext cx="4641203" cy="708951"/>
+                    </a:xfrm>
+                    <a:prstGeom prst="rect">
+                      <a:avLst/>
+                    </a:prstGeom>
+                  </pic:spPr>
+                </pic:pic>
+              </a:graphicData>
+            </a:graphic>
+          </wp:inline>
+        </w:drawing>
+      </w:r>
+    </w:p>
+    <w:p>
+      <w:pPr>
+        <w:pStyle w:val="PargrafodaLista"/>
         <w:rPr>
           <w:rFonts w:ascii="Arial" w:hAnsi="Arial" w:cs="Arial"/>
         </w:rPr>
@@ -308,6 +1601,55 @@
     <w:p>
       <w:pPr>
         <w:pStyle w:val="PargrafodaLista"/>
+        <w:jc w:val="center"/>
+        <w:rPr>
+          <w:rFonts w:ascii="Arial" w:hAnsi="Arial" w:cs="Arial"/>
+        </w:rPr>
+      </w:pPr>
+      <w:r>
+        <w:rPr>
+          <w:rFonts w:ascii="Arial" w:hAnsi="Arial" w:cs="Arial"/>
+        </w:rPr>
+        <w:drawing>
+          <wp:inline distT="0" distB="0" distL="0" distR="0" wp14:anchorId="5B6D7DCB" wp14:editId="737A3BF8">
+            <wp:extent cx="4683760" cy="904367"/>
+            <wp:effectExtent l="0" t="0" r="2540" b="0"/>
+            <wp:docPr id="1417694569" name="Imagem 1" descr="Texto&#10;&#10;Descrição gerada automaticamente"/>
+            <wp:cNvGraphicFramePr>
+              <a:graphicFrameLocks xmlns:a="http://schemas.openxmlformats.org/drawingml/2006/main" noChangeAspect="1"/>
+            </wp:cNvGraphicFramePr>
+            <a:graphic xmlns:a="http://schemas.openxmlformats.org/drawingml/2006/main">
+              <a:graphicData uri="http://schemas.openxmlformats.org/drawingml/2006/picture">
+                <pic:pic xmlns:pic="http://schemas.openxmlformats.org/drawingml/2006/picture">
+                  <pic:nvPicPr>
+                    <pic:cNvPr id="1417694569" name="Imagem 1" descr="Texto&#10;&#10;Descrição gerada automaticamente"/>
+                    <pic:cNvPicPr/>
+                  </pic:nvPicPr>
+                  <pic:blipFill>
+                    <a:blip r:embed="rId15"/>
+                    <a:stretch>
+                      <a:fillRect/>
+                    </a:stretch>
+                  </pic:blipFill>
+                  <pic:spPr>
+                    <a:xfrm>
+                      <a:off x="0" y="0"/>
+                      <a:ext cx="4718257" cy="911028"/>
+                    </a:xfrm>
+                    <a:prstGeom prst="rect">
+                      <a:avLst/>
+                    </a:prstGeom>
+                  </pic:spPr>
+                </pic:pic>
+              </a:graphicData>
+            </a:graphic>
+          </wp:inline>
+        </w:drawing>
+      </w:r>
+    </w:p>
+    <w:p>
+      <w:pPr>
+        <w:pStyle w:val="PargrafodaLista"/>
         <w:rPr>
           <w:rFonts w:ascii="Arial" w:hAnsi="Arial" w:cs="Arial"/>
         </w:rPr>
@@ -353,6 +1695,379 @@
         <w:pStyle w:val="PargrafodaLista"/>
         <w:rPr>
           <w:rFonts w:ascii="Arial" w:hAnsi="Arial" w:cs="Arial"/>
+          <w:i/>
+          <w:iCs/>
+          <w:sz w:val="22"/>
+          <w:szCs w:val="22"/>
+          <w:highlight w:val="yellow"/>
+        </w:rPr>
+      </w:pPr>
+    </w:p>
+    <w:p>
+      <w:pPr>
+        <w:pStyle w:val="PargrafodaLista"/>
+        <w:rPr>
+          <w:rFonts w:ascii="Arial" w:hAnsi="Arial" w:cs="Arial"/>
+          <w:i/>
+          <w:iCs/>
+          <w:sz w:val="22"/>
+          <w:szCs w:val="22"/>
+          <w:highlight w:val="yellow"/>
+        </w:rPr>
+      </w:pPr>
+      <w:r>
+        <w:rPr>
+          <w:rFonts w:ascii="Arial" w:hAnsi="Arial" w:cs="Arial"/>
+          <w:i/>
+          <w:iCs/>
+          <w:sz w:val="22"/>
+          <w:szCs w:val="22"/>
+          <w:highlight w:val="yellow"/>
+        </w:rPr>
+        <w:t xml:space="preserve">No comando abaixo é informado os seguintes pontos:  </w:t>
+      </w:r>
+    </w:p>
+    <w:p>
+      <w:pPr>
+        <w:pStyle w:val="PargrafodaLista"/>
+        <w:ind w:firstLine="696"/>
+        <w:rPr>
+          <w:rFonts w:ascii="Arial" w:hAnsi="Arial" w:cs="Arial"/>
+          <w:i/>
+          <w:iCs/>
+          <w:sz w:val="22"/>
+          <w:szCs w:val="22"/>
+          <w:highlight w:val="yellow"/>
+        </w:rPr>
+      </w:pPr>
+      <w:r>
+        <w:rPr>
+          <w:rFonts w:ascii="Arial" w:hAnsi="Arial" w:cs="Arial"/>
+          <w:i/>
+          <w:iCs/>
+          <w:sz w:val="22"/>
+          <w:szCs w:val="22"/>
+          <w:highlight w:val="yellow"/>
+        </w:rPr>
+        <w:t>“</w:t>
+      </w:r>
+      <w:proofErr w:type="gramStart"/>
+      <w:r>
+        <w:rPr>
+          <w:rFonts w:ascii="Arial" w:hAnsi="Arial" w:cs="Arial"/>
+          <w:i/>
+          <w:iCs/>
+          <w:sz w:val="22"/>
+          <w:szCs w:val="22"/>
+          <w:highlight w:val="yellow"/>
+        </w:rPr>
+        <w:t>-“ que</w:t>
+      </w:r>
+      <w:proofErr w:type="gramEnd"/>
+      <w:r>
+        <w:rPr>
+          <w:rFonts w:ascii="Arial" w:hAnsi="Arial" w:cs="Arial"/>
+          <w:i/>
+          <w:iCs/>
+          <w:sz w:val="22"/>
+          <w:szCs w:val="22"/>
+          <w:highlight w:val="yellow"/>
+        </w:rPr>
+        <w:t xml:space="preserve"> representa documento.</w:t>
+      </w:r>
+    </w:p>
+    <w:p>
+      <w:pPr>
+        <w:pStyle w:val="PargrafodaLista"/>
+        <w:ind w:firstLine="696"/>
+        <w:rPr>
+          <w:rFonts w:ascii="Arial" w:hAnsi="Arial" w:cs="Arial"/>
+          <w:i/>
+          <w:iCs/>
+          <w:sz w:val="22"/>
+          <w:szCs w:val="22"/>
+          <w:highlight w:val="yellow"/>
+        </w:rPr>
+      </w:pPr>
+      <w:r>
+        <w:rPr>
+          <w:rFonts w:ascii="Arial" w:hAnsi="Arial" w:cs="Arial"/>
+          <w:i/>
+          <w:iCs/>
+          <w:sz w:val="22"/>
+          <w:szCs w:val="22"/>
+          <w:highlight w:val="yellow"/>
+        </w:rPr>
+        <w:t>“d” que representa diretório</w:t>
+      </w:r>
+      <w:r>
+        <w:rPr>
+          <w:rFonts w:ascii="Arial" w:hAnsi="Arial" w:cs="Arial"/>
+          <w:i/>
+          <w:iCs/>
+          <w:sz w:val="22"/>
+          <w:szCs w:val="22"/>
+          <w:highlight w:val="yellow"/>
+        </w:rPr>
+        <w:t>.</w:t>
+      </w:r>
+    </w:p>
+    <w:p>
+      <w:pPr>
+        <w:ind w:left="708"/>
+        <w:rPr>
+          <w:rFonts w:ascii="Arial" w:hAnsi="Arial" w:cs="Arial"/>
+          <w:i/>
+          <w:iCs/>
+          <w:sz w:val="22"/>
+          <w:szCs w:val="22"/>
+          <w:highlight w:val="yellow"/>
+        </w:rPr>
+      </w:pPr>
+      <w:r>
+        <w:rPr>
+          <w:rFonts w:ascii="Arial" w:hAnsi="Arial" w:cs="Arial"/>
+          <w:i/>
+          <w:iCs/>
+          <w:sz w:val="22"/>
+          <w:szCs w:val="22"/>
+          <w:highlight w:val="yellow"/>
+        </w:rPr>
+        <w:t>Seguindo a base de que (r) equivale a permissão de leitura, (w) equivale a permissão de edição</w:t>
+      </w:r>
+      <w:r>
+        <w:rPr>
+          <w:rFonts w:ascii="Arial" w:hAnsi="Arial" w:cs="Arial"/>
+          <w:i/>
+          <w:iCs/>
+          <w:sz w:val="22"/>
+          <w:szCs w:val="22"/>
+          <w:highlight w:val="yellow"/>
+        </w:rPr>
+        <w:t>.</w:t>
+      </w:r>
+      <w:r>
+        <w:rPr>
+          <w:rFonts w:ascii="Arial" w:hAnsi="Arial" w:cs="Arial"/>
+          <w:i/>
+          <w:iCs/>
+          <w:sz w:val="22"/>
+          <w:szCs w:val="22"/>
+          <w:highlight w:val="yellow"/>
+        </w:rPr>
+        <w:t xml:space="preserve"> </w:t>
+      </w:r>
+    </w:p>
+    <w:p>
+      <w:pPr>
+        <w:ind w:left="708" w:firstLine="708"/>
+        <w:rPr>
+          <w:rFonts w:ascii="Arial" w:hAnsi="Arial" w:cs="Arial"/>
+          <w:i/>
+          <w:iCs/>
+          <w:sz w:val="22"/>
+          <w:szCs w:val="22"/>
+          <w:highlight w:val="yellow"/>
+        </w:rPr>
+      </w:pPr>
+      <w:r>
+        <w:rPr>
+          <w:rFonts w:ascii="Arial" w:hAnsi="Arial" w:cs="Arial"/>
+          <w:i/>
+          <w:iCs/>
+          <w:sz w:val="22"/>
+          <w:szCs w:val="22"/>
+          <w:highlight w:val="yellow"/>
+        </w:rPr>
+        <w:t>- O proprietário do arquivo possui ambas as permissões (</w:t>
+      </w:r>
+      <w:proofErr w:type="spellStart"/>
+      <w:r>
+        <w:rPr>
+          <w:rFonts w:ascii="Arial" w:hAnsi="Arial" w:cs="Arial"/>
+          <w:i/>
+          <w:iCs/>
+          <w:sz w:val="22"/>
+          <w:szCs w:val="22"/>
+          <w:highlight w:val="yellow"/>
+        </w:rPr>
+        <w:t>rw</w:t>
+      </w:r>
+      <w:proofErr w:type="spellEnd"/>
+      <w:r>
+        <w:rPr>
+          <w:rFonts w:ascii="Arial" w:hAnsi="Arial" w:cs="Arial"/>
+          <w:i/>
+          <w:iCs/>
+          <w:sz w:val="22"/>
+          <w:szCs w:val="22"/>
+          <w:highlight w:val="yellow"/>
+        </w:rPr>
+        <w:t xml:space="preserve">). </w:t>
+      </w:r>
+    </w:p>
+    <w:p>
+      <w:pPr>
+        <w:ind w:left="708" w:firstLine="708"/>
+        <w:rPr>
+          <w:rFonts w:ascii="Arial" w:hAnsi="Arial" w:cs="Arial"/>
+          <w:i/>
+          <w:iCs/>
+          <w:sz w:val="22"/>
+          <w:szCs w:val="22"/>
+          <w:highlight w:val="yellow"/>
+        </w:rPr>
+      </w:pPr>
+      <w:r>
+        <w:rPr>
+          <w:rFonts w:ascii="Arial" w:hAnsi="Arial" w:cs="Arial"/>
+          <w:i/>
+          <w:iCs/>
+          <w:sz w:val="22"/>
+          <w:szCs w:val="22"/>
+          <w:highlight w:val="yellow"/>
+        </w:rPr>
+        <w:lastRenderedPageBreak/>
+        <w:t>- O dono possui ambas as permissões (</w:t>
+      </w:r>
+      <w:proofErr w:type="spellStart"/>
+      <w:r>
+        <w:rPr>
+          <w:rFonts w:ascii="Arial" w:hAnsi="Arial" w:cs="Arial"/>
+          <w:i/>
+          <w:iCs/>
+          <w:sz w:val="22"/>
+          <w:szCs w:val="22"/>
+          <w:highlight w:val="yellow"/>
+        </w:rPr>
+        <w:t>rw</w:t>
+      </w:r>
+      <w:proofErr w:type="spellEnd"/>
+      <w:r>
+        <w:rPr>
+          <w:rFonts w:ascii="Arial" w:hAnsi="Arial" w:cs="Arial"/>
+          <w:i/>
+          <w:iCs/>
+          <w:sz w:val="22"/>
+          <w:szCs w:val="22"/>
+          <w:highlight w:val="yellow"/>
+        </w:rPr>
+        <w:t>).</w:t>
+      </w:r>
+    </w:p>
+    <w:p>
+      <w:pPr>
+        <w:ind w:left="708" w:firstLine="708"/>
+        <w:rPr>
+          <w:rFonts w:ascii="Arial" w:hAnsi="Arial" w:cs="Arial"/>
+          <w:i/>
+          <w:iCs/>
+          <w:sz w:val="22"/>
+          <w:szCs w:val="22"/>
+          <w:highlight w:val="yellow"/>
+        </w:rPr>
+      </w:pPr>
+      <w:r>
+        <w:rPr>
+          <w:rFonts w:ascii="Arial" w:hAnsi="Arial" w:cs="Arial"/>
+          <w:i/>
+          <w:iCs/>
+          <w:sz w:val="22"/>
+          <w:szCs w:val="22"/>
+          <w:highlight w:val="yellow"/>
+        </w:rPr>
+        <w:t>- Os outros usuários possuem apenas a permissão de leitura(r).</w:t>
+      </w:r>
+    </w:p>
+    <w:p>
+      <w:pPr>
+        <w:pStyle w:val="PargrafodaLista"/>
+        <w:ind w:firstLine="696"/>
+        <w:rPr>
+          <w:rFonts w:ascii="Arial" w:hAnsi="Arial" w:cs="Arial"/>
+          <w:i/>
+          <w:iCs/>
+          <w:sz w:val="22"/>
+          <w:szCs w:val="22"/>
+        </w:rPr>
+      </w:pPr>
+      <w:r>
+        <w:rPr>
+          <w:rFonts w:ascii="Arial" w:hAnsi="Arial" w:cs="Arial"/>
+          <w:i/>
+          <w:iCs/>
+          <w:sz w:val="22"/>
+          <w:szCs w:val="22"/>
+          <w:highlight w:val="yellow"/>
+        </w:rPr>
+        <w:t xml:space="preserve"> </w:t>
+      </w:r>
+    </w:p>
+    <w:p>
+      <w:pPr>
+        <w:pStyle w:val="PargrafodaLista"/>
+        <w:jc w:val="both"/>
+        <w:rPr>
+          <w:rFonts w:ascii="Arial" w:hAnsi="Arial" w:cs="Arial"/>
+          <w:sz w:val="28"/>
+          <w:szCs w:val="28"/>
+        </w:rPr>
+      </w:pPr>
+    </w:p>
+    <w:p>
+      <w:pPr>
+        <w:pStyle w:val="PargrafodaLista"/>
+        <w:jc w:val="center"/>
+        <w:rPr>
+          <w:rFonts w:ascii="Arial" w:hAnsi="Arial" w:cs="Arial"/>
+        </w:rPr>
+      </w:pPr>
+      <w:r>
+        <w:rPr>
+          <w:rFonts w:ascii="Arial" w:hAnsi="Arial" w:cs="Arial"/>
+        </w:rPr>
+        <w:drawing>
+          <wp:inline distT="0" distB="0" distL="0" distR="0" wp14:anchorId="26F3DD54" wp14:editId="11101A30">
+            <wp:extent cx="4706620" cy="1321661"/>
+            <wp:effectExtent l="0" t="0" r="0" b="0"/>
+            <wp:docPr id="1250308951" name="Imagem 1" descr="Texto&#10;&#10;Descrição gerada automaticamente"/>
+            <wp:cNvGraphicFramePr>
+              <a:graphicFrameLocks xmlns:a="http://schemas.openxmlformats.org/drawingml/2006/main" noChangeAspect="1"/>
+            </wp:cNvGraphicFramePr>
+            <a:graphic xmlns:a="http://schemas.openxmlformats.org/drawingml/2006/main">
+              <a:graphicData uri="http://schemas.openxmlformats.org/drawingml/2006/picture">
+                <pic:pic xmlns:pic="http://schemas.openxmlformats.org/drawingml/2006/picture">
+                  <pic:nvPicPr>
+                    <pic:cNvPr id="1250308951" name="Imagem 1" descr="Texto&#10;&#10;Descrição gerada automaticamente"/>
+                    <pic:cNvPicPr/>
+                  </pic:nvPicPr>
+                  <pic:blipFill>
+                    <a:blip r:embed="rId16"/>
+                    <a:stretch>
+                      <a:fillRect/>
+                    </a:stretch>
+                  </pic:blipFill>
+                  <pic:spPr>
+                    <a:xfrm>
+                      <a:off x="0" y="0"/>
+                      <a:ext cx="4716354" cy="1324394"/>
+                    </a:xfrm>
+                    <a:prstGeom prst="rect">
+                      <a:avLst/>
+                    </a:prstGeom>
+                  </pic:spPr>
+                </pic:pic>
+              </a:graphicData>
+            </a:graphic>
+          </wp:inline>
+        </w:drawing>
+      </w:r>
+    </w:p>
+    <w:p>
+      <w:pPr>
+        <w:pStyle w:val="PargrafodaLista"/>
+        <w:rPr>
+          <w:rFonts w:ascii="Arial" w:hAnsi="Arial" w:cs="Arial"/>
         </w:rPr>
       </w:pPr>
     </w:p>
@@ -404,6 +2119,1704 @@
         </w:rPr>
         <w:t xml:space="preserve"> -l para conferir as permissões do arquivo após a execução do comando. Execute o comando para que as permissões do arquivo atividade fique:</w:t>
       </w:r>
+    </w:p>
+    <w:p>
+      <w:pPr>
+        <w:pStyle w:val="PargrafodaLista"/>
+        <w:numPr>
+          <w:ilvl w:val="0"/>
+          <w:numId w:val="2"/>
+        </w:numPr>
+        <w:jc w:val="both"/>
+        <w:rPr>
+          <w:rFonts w:ascii="Arial" w:hAnsi="Arial" w:cs="Arial"/>
+          <w:sz w:val="28"/>
+          <w:szCs w:val="28"/>
+        </w:rPr>
+      </w:pPr>
+      <w:r>
+        <w:rPr>
+          <w:rFonts w:ascii="Arial" w:hAnsi="Arial" w:cs="Arial"/>
+          <w:i/>
+          <w:iCs/>
+          <w:sz w:val="22"/>
+          <w:szCs w:val="22"/>
+          <w:highlight w:val="yellow"/>
+        </w:rPr>
+        <w:t>Através do valor 555, é dada a permissão de leitura(r) e execução(x) para todos os usuários e grupos.</w:t>
+      </w:r>
+    </w:p>
+    <w:p>
+      <w:pPr>
+        <w:pStyle w:val="PargrafodaLista"/>
+        <w:jc w:val="both"/>
+        <w:rPr>
+          <w:rFonts w:ascii="Arial" w:hAnsi="Arial" w:cs="Arial"/>
+          <w:sz w:val="28"/>
+          <w:szCs w:val="28"/>
+        </w:rPr>
+      </w:pPr>
+      <w:r>
+        <w:rPr>
+          <w:rFonts w:ascii="Arial" w:hAnsi="Arial" w:cs="Arial"/>
+          <w:sz w:val="28"/>
+          <w:szCs w:val="28"/>
+        </w:rPr>
+        <w:drawing>
+          <wp:inline distT="0" distB="0" distL="0" distR="0" wp14:anchorId="3ADE9FC0" wp14:editId="56F90DEA">
+            <wp:extent cx="5400040" cy="1399540"/>
+            <wp:effectExtent l="0" t="0" r="0" b="0"/>
+            <wp:docPr id="1074522555" name="Imagem 1" descr="Texto&#10;&#10;Descrição gerada automaticamente"/>
+            <wp:cNvGraphicFramePr>
+              <a:graphicFrameLocks xmlns:a="http://schemas.openxmlformats.org/drawingml/2006/main" noChangeAspect="1"/>
+            </wp:cNvGraphicFramePr>
+            <a:graphic xmlns:a="http://schemas.openxmlformats.org/drawingml/2006/main">
+              <a:graphicData uri="http://schemas.openxmlformats.org/drawingml/2006/picture">
+                <pic:pic xmlns:pic="http://schemas.openxmlformats.org/drawingml/2006/picture">
+                  <pic:nvPicPr>
+                    <pic:cNvPr id="1074522555" name="Imagem 1" descr="Texto&#10;&#10;Descrição gerada automaticamente"/>
+                    <pic:cNvPicPr/>
+                  </pic:nvPicPr>
+                  <pic:blipFill>
+                    <a:blip r:embed="rId17"/>
+                    <a:stretch>
+                      <a:fillRect/>
+                    </a:stretch>
+                  </pic:blipFill>
+                  <pic:spPr>
+                    <a:xfrm>
+                      <a:off x="0" y="0"/>
+                      <a:ext cx="5400040" cy="1399540"/>
+                    </a:xfrm>
+                    <a:prstGeom prst="rect">
+                      <a:avLst/>
+                    </a:prstGeom>
+                  </pic:spPr>
+                </pic:pic>
+              </a:graphicData>
+            </a:graphic>
+          </wp:inline>
+        </w:drawing>
+      </w:r>
+    </w:p>
+    <w:p>
+      <w:pPr>
+        <w:pStyle w:val="PargrafodaLista"/>
+        <w:jc w:val="both"/>
+        <w:rPr>
+          <w:rFonts w:ascii="Arial" w:hAnsi="Arial" w:cs="Arial"/>
+          <w:sz w:val="28"/>
+          <w:szCs w:val="28"/>
+        </w:rPr>
+      </w:pPr>
+    </w:p>
+    <w:p>
+      <w:pPr>
+        <w:pStyle w:val="PargrafodaLista"/>
+        <w:numPr>
+          <w:ilvl w:val="0"/>
+          <w:numId w:val="2"/>
+        </w:numPr>
+        <w:jc w:val="both"/>
+        <w:rPr>
+          <w:rFonts w:ascii="Arial" w:hAnsi="Arial" w:cs="Arial"/>
+          <w:sz w:val="28"/>
+          <w:szCs w:val="28"/>
+        </w:rPr>
+      </w:pPr>
+      <w:r>
+        <w:rPr>
+          <w:rFonts w:ascii="Arial" w:hAnsi="Arial" w:cs="Arial"/>
+          <w:i/>
+          <w:iCs/>
+          <w:sz w:val="22"/>
+          <w:szCs w:val="22"/>
+          <w:highlight w:val="yellow"/>
+        </w:rPr>
+        <w:t xml:space="preserve">Através do valor </w:t>
+      </w:r>
+      <w:r>
+        <w:rPr>
+          <w:rFonts w:ascii="Arial" w:hAnsi="Arial" w:cs="Arial"/>
+          <w:i/>
+          <w:iCs/>
+          <w:sz w:val="22"/>
+          <w:szCs w:val="22"/>
+          <w:highlight w:val="yellow"/>
+        </w:rPr>
+        <w:t>644</w:t>
+      </w:r>
+      <w:r>
+        <w:rPr>
+          <w:rFonts w:ascii="Arial" w:hAnsi="Arial" w:cs="Arial"/>
+          <w:i/>
+          <w:iCs/>
+          <w:sz w:val="22"/>
+          <w:szCs w:val="22"/>
+          <w:highlight w:val="yellow"/>
+        </w:rPr>
+        <w:t>, é dada a permissão de leitura(</w:t>
+      </w:r>
+      <w:r>
+        <w:rPr>
+          <w:rFonts w:ascii="Arial" w:hAnsi="Arial" w:cs="Arial"/>
+          <w:i/>
+          <w:iCs/>
+          <w:sz w:val="22"/>
+          <w:szCs w:val="22"/>
+          <w:highlight w:val="yellow"/>
+        </w:rPr>
+        <w:t>r</w:t>
+      </w:r>
+      <w:r>
+        <w:rPr>
+          <w:rFonts w:ascii="Arial" w:hAnsi="Arial" w:cs="Arial"/>
+          <w:i/>
+          <w:iCs/>
+          <w:sz w:val="22"/>
+          <w:szCs w:val="22"/>
+          <w:highlight w:val="yellow"/>
+        </w:rPr>
+        <w:t xml:space="preserve">) e </w:t>
+      </w:r>
+      <w:r>
+        <w:rPr>
+          <w:rFonts w:ascii="Arial" w:hAnsi="Arial" w:cs="Arial"/>
+          <w:i/>
+          <w:iCs/>
+          <w:sz w:val="22"/>
+          <w:szCs w:val="22"/>
+          <w:highlight w:val="yellow"/>
+        </w:rPr>
+        <w:t>escrita</w:t>
+      </w:r>
+      <w:r>
+        <w:rPr>
+          <w:rFonts w:ascii="Arial" w:hAnsi="Arial" w:cs="Arial"/>
+          <w:i/>
+          <w:iCs/>
+          <w:sz w:val="22"/>
+          <w:szCs w:val="22"/>
+          <w:highlight w:val="yellow"/>
+        </w:rPr>
+        <w:t>(</w:t>
+      </w:r>
+      <w:r>
+        <w:rPr>
+          <w:rFonts w:ascii="Arial" w:hAnsi="Arial" w:cs="Arial"/>
+          <w:i/>
+          <w:iCs/>
+          <w:sz w:val="22"/>
+          <w:szCs w:val="22"/>
+          <w:highlight w:val="yellow"/>
+        </w:rPr>
+        <w:t>w</w:t>
+      </w:r>
+      <w:r>
+        <w:rPr>
+          <w:rFonts w:ascii="Arial" w:hAnsi="Arial" w:cs="Arial"/>
+          <w:i/>
+          <w:iCs/>
+          <w:sz w:val="22"/>
+          <w:szCs w:val="22"/>
+          <w:highlight w:val="yellow"/>
+        </w:rPr>
+        <w:t>) par</w:t>
+      </w:r>
+      <w:r>
+        <w:rPr>
+          <w:rFonts w:ascii="Arial" w:hAnsi="Arial" w:cs="Arial"/>
+          <w:i/>
+          <w:iCs/>
+          <w:sz w:val="22"/>
+          <w:szCs w:val="22"/>
+          <w:highlight w:val="yellow"/>
+        </w:rPr>
+        <w:t>a o proprietário, sendo assim, os outros ficam apenas com a leitura</w:t>
+      </w:r>
+      <w:r>
+        <w:rPr>
+          <w:rFonts w:ascii="Arial" w:hAnsi="Arial" w:cs="Arial"/>
+          <w:i/>
+          <w:iCs/>
+          <w:sz w:val="22"/>
+          <w:szCs w:val="22"/>
+          <w:highlight w:val="yellow"/>
+        </w:rPr>
+        <w:t>(</w:t>
+      </w:r>
+      <w:r>
+        <w:rPr>
+          <w:rFonts w:ascii="Arial" w:hAnsi="Arial" w:cs="Arial"/>
+          <w:i/>
+          <w:iCs/>
+          <w:sz w:val="22"/>
+          <w:szCs w:val="22"/>
+          <w:highlight w:val="yellow"/>
+        </w:rPr>
+        <w:t>r</w:t>
+      </w:r>
+      <w:r>
+        <w:rPr>
+          <w:rFonts w:ascii="Arial" w:hAnsi="Arial" w:cs="Arial"/>
+          <w:i/>
+          <w:iCs/>
+          <w:sz w:val="22"/>
+          <w:szCs w:val="22"/>
+          <w:highlight w:val="yellow"/>
+        </w:rPr>
+        <w:t>)</w:t>
+      </w:r>
+      <w:r>
+        <w:rPr>
+          <w:rFonts w:ascii="Arial" w:hAnsi="Arial" w:cs="Arial"/>
+          <w:i/>
+          <w:iCs/>
+          <w:sz w:val="22"/>
+          <w:szCs w:val="22"/>
+          <w:highlight w:val="yellow"/>
+        </w:rPr>
+        <w:t>.</w:t>
+      </w:r>
+      <w:r>
+        <w:rPr>
+          <w:rFonts w:ascii="Arial" w:hAnsi="Arial" w:cs="Arial"/>
+          <w:i/>
+          <w:iCs/>
+          <w:sz w:val="22"/>
+          <w:szCs w:val="22"/>
+          <w:highlight w:val="yellow"/>
+        </w:rPr>
+        <w:t xml:space="preserve"> </w:t>
+      </w:r>
+    </w:p>
+    <w:p>
+      <w:pPr>
+        <w:pStyle w:val="PargrafodaLista"/>
+        <w:jc w:val="both"/>
+        <w:rPr>
+          <w:rFonts w:ascii="Arial" w:hAnsi="Arial" w:cs="Arial"/>
+          <w:sz w:val="28"/>
+          <w:szCs w:val="28"/>
+        </w:rPr>
+      </w:pPr>
+      <w:r>
+        <w:rPr>
+          <w:rFonts w:ascii="Arial" w:hAnsi="Arial" w:cs="Arial"/>
+          <w:sz w:val="28"/>
+          <w:szCs w:val="28"/>
+        </w:rPr>
+        <w:drawing>
+          <wp:inline distT="0" distB="0" distL="0" distR="0" wp14:anchorId="2C2B4171" wp14:editId="319295DE">
+            <wp:extent cx="5400040" cy="996315"/>
+            <wp:effectExtent l="0" t="0" r="0" b="0"/>
+            <wp:docPr id="1440316875" name="Imagem 1" descr="Texto&#10;&#10;Descrição gerada automaticamente"/>
+            <wp:cNvGraphicFramePr>
+              <a:graphicFrameLocks xmlns:a="http://schemas.openxmlformats.org/drawingml/2006/main" noChangeAspect="1"/>
+            </wp:cNvGraphicFramePr>
+            <a:graphic xmlns:a="http://schemas.openxmlformats.org/drawingml/2006/main">
+              <a:graphicData uri="http://schemas.openxmlformats.org/drawingml/2006/picture">
+                <pic:pic xmlns:pic="http://schemas.openxmlformats.org/drawingml/2006/picture">
+                  <pic:nvPicPr>
+                    <pic:cNvPr id="1440316875" name="Imagem 1" descr="Texto&#10;&#10;Descrição gerada automaticamente"/>
+                    <pic:cNvPicPr/>
+                  </pic:nvPicPr>
+                  <pic:blipFill>
+                    <a:blip r:embed="rId18"/>
+                    <a:stretch>
+                      <a:fillRect/>
+                    </a:stretch>
+                  </pic:blipFill>
+                  <pic:spPr>
+                    <a:xfrm>
+                      <a:off x="0" y="0"/>
+                      <a:ext cx="5400040" cy="996315"/>
+                    </a:xfrm>
+                    <a:prstGeom prst="rect">
+                      <a:avLst/>
+                    </a:prstGeom>
+                  </pic:spPr>
+                </pic:pic>
+              </a:graphicData>
+            </a:graphic>
+          </wp:inline>
+        </w:drawing>
+      </w:r>
+    </w:p>
+    <w:p>
+      <w:pPr>
+        <w:pStyle w:val="PargrafodaLista"/>
+        <w:jc w:val="both"/>
+        <w:rPr>
+          <w:rFonts w:ascii="Arial" w:hAnsi="Arial" w:cs="Arial"/>
+          <w:sz w:val="28"/>
+          <w:szCs w:val="28"/>
+        </w:rPr>
+      </w:pPr>
+    </w:p>
+    <w:p>
+      <w:pPr>
+        <w:pStyle w:val="PargrafodaLista"/>
+        <w:numPr>
+          <w:ilvl w:val="0"/>
+          <w:numId w:val="2"/>
+        </w:numPr>
+        <w:jc w:val="both"/>
+        <w:rPr>
+          <w:rFonts w:ascii="Arial" w:hAnsi="Arial" w:cs="Arial"/>
+          <w:sz w:val="28"/>
+          <w:szCs w:val="28"/>
+        </w:rPr>
+      </w:pPr>
+      <w:r>
+        <w:rPr>
+          <w:rFonts w:ascii="Arial" w:hAnsi="Arial" w:cs="Arial"/>
+          <w:i/>
+          <w:iCs/>
+          <w:sz w:val="22"/>
+          <w:szCs w:val="22"/>
+          <w:highlight w:val="yellow"/>
+        </w:rPr>
+        <w:t xml:space="preserve">Através do valor </w:t>
+      </w:r>
+      <w:r>
+        <w:rPr>
+          <w:rFonts w:ascii="Arial" w:hAnsi="Arial" w:cs="Arial"/>
+          <w:i/>
+          <w:iCs/>
+          <w:sz w:val="22"/>
+          <w:szCs w:val="22"/>
+          <w:highlight w:val="yellow"/>
+        </w:rPr>
+        <w:t>400</w:t>
+      </w:r>
+      <w:r>
+        <w:rPr>
+          <w:rFonts w:ascii="Arial" w:hAnsi="Arial" w:cs="Arial"/>
+          <w:i/>
+          <w:iCs/>
+          <w:sz w:val="22"/>
+          <w:szCs w:val="22"/>
+          <w:highlight w:val="yellow"/>
+        </w:rPr>
+        <w:t>, é dada a permissão de leitura(</w:t>
+      </w:r>
+      <w:r>
+        <w:rPr>
+          <w:rFonts w:ascii="Arial" w:hAnsi="Arial" w:cs="Arial"/>
+          <w:i/>
+          <w:iCs/>
+          <w:sz w:val="22"/>
+          <w:szCs w:val="22"/>
+          <w:highlight w:val="yellow"/>
+        </w:rPr>
+        <w:t>r</w:t>
+      </w:r>
+      <w:r>
+        <w:rPr>
+          <w:rFonts w:ascii="Arial" w:hAnsi="Arial" w:cs="Arial"/>
+          <w:i/>
+          <w:iCs/>
+          <w:sz w:val="22"/>
+          <w:szCs w:val="22"/>
+          <w:highlight w:val="yellow"/>
+        </w:rPr>
+        <w:t>) para o proprietário,</w:t>
+      </w:r>
+      <w:r>
+        <w:rPr>
+          <w:rFonts w:ascii="Arial" w:hAnsi="Arial" w:cs="Arial"/>
+          <w:i/>
+          <w:iCs/>
+          <w:sz w:val="22"/>
+          <w:szCs w:val="22"/>
+          <w:highlight w:val="yellow"/>
+        </w:rPr>
+        <w:t xml:space="preserve"> deixando os outros sem nenhuma outra</w:t>
+      </w:r>
+      <w:r>
+        <w:rPr>
+          <w:rFonts w:ascii="Arial" w:hAnsi="Arial" w:cs="Arial"/>
+          <w:i/>
+          <w:iCs/>
+          <w:sz w:val="22"/>
+          <w:szCs w:val="22"/>
+          <w:highlight w:val="yellow"/>
+        </w:rPr>
+        <w:t xml:space="preserve">. </w:t>
+      </w:r>
+    </w:p>
+    <w:p>
+      <w:pPr>
+        <w:pStyle w:val="PargrafodaLista"/>
+        <w:jc w:val="both"/>
+        <w:rPr>
+          <w:rFonts w:ascii="Arial" w:hAnsi="Arial" w:cs="Arial"/>
+          <w:sz w:val="28"/>
+          <w:szCs w:val="28"/>
+        </w:rPr>
+      </w:pPr>
+      <w:r>
+        <w:rPr>
+          <w:rFonts w:ascii="Arial" w:hAnsi="Arial" w:cs="Arial"/>
+          <w:sz w:val="28"/>
+          <w:szCs w:val="28"/>
+        </w:rPr>
+        <w:drawing>
+          <wp:inline distT="0" distB="0" distL="0" distR="0" wp14:anchorId="3F023B6A" wp14:editId="4B44BA4B">
+            <wp:extent cx="5400040" cy="781050"/>
+            <wp:effectExtent l="0" t="0" r="0" b="0"/>
+            <wp:docPr id="312620746" name="Imagem 1" descr="Texto&#10;&#10;Descrição gerada automaticamente"/>
+            <wp:cNvGraphicFramePr>
+              <a:graphicFrameLocks xmlns:a="http://schemas.openxmlformats.org/drawingml/2006/main" noChangeAspect="1"/>
+            </wp:cNvGraphicFramePr>
+            <a:graphic xmlns:a="http://schemas.openxmlformats.org/drawingml/2006/main">
+              <a:graphicData uri="http://schemas.openxmlformats.org/drawingml/2006/picture">
+                <pic:pic xmlns:pic="http://schemas.openxmlformats.org/drawingml/2006/picture">
+                  <pic:nvPicPr>
+                    <pic:cNvPr id="312620746" name="Imagem 1" descr="Texto&#10;&#10;Descrição gerada automaticamente"/>
+                    <pic:cNvPicPr/>
+                  </pic:nvPicPr>
+                  <pic:blipFill>
+                    <a:blip r:embed="rId19"/>
+                    <a:stretch>
+                      <a:fillRect/>
+                    </a:stretch>
+                  </pic:blipFill>
+                  <pic:spPr>
+                    <a:xfrm>
+                      <a:off x="0" y="0"/>
+                      <a:ext cx="5400040" cy="781050"/>
+                    </a:xfrm>
+                    <a:prstGeom prst="rect">
+                      <a:avLst/>
+                    </a:prstGeom>
+                  </pic:spPr>
+                </pic:pic>
+              </a:graphicData>
+            </a:graphic>
+          </wp:inline>
+        </w:drawing>
+      </w:r>
+    </w:p>
+    <w:p>
+      <w:pPr>
+        <w:pStyle w:val="PargrafodaLista"/>
+        <w:jc w:val="both"/>
+        <w:rPr>
+          <w:rFonts w:ascii="Arial" w:hAnsi="Arial" w:cs="Arial"/>
+          <w:sz w:val="28"/>
+          <w:szCs w:val="28"/>
+        </w:rPr>
+      </w:pPr>
+    </w:p>
+    <w:p>
+      <w:pPr>
+        <w:pStyle w:val="PargrafodaLista"/>
+        <w:numPr>
+          <w:ilvl w:val="0"/>
+          <w:numId w:val="2"/>
+        </w:numPr>
+        <w:jc w:val="both"/>
+        <w:rPr>
+          <w:rFonts w:ascii="Arial" w:hAnsi="Arial" w:cs="Arial"/>
+          <w:sz w:val="28"/>
+          <w:szCs w:val="28"/>
+        </w:rPr>
+      </w:pPr>
+      <w:r>
+        <w:rPr>
+          <w:rFonts w:ascii="Arial" w:hAnsi="Arial" w:cs="Arial"/>
+          <w:i/>
+          <w:iCs/>
+          <w:sz w:val="22"/>
+          <w:szCs w:val="22"/>
+          <w:highlight w:val="yellow"/>
+        </w:rPr>
+        <w:lastRenderedPageBreak/>
+        <w:t xml:space="preserve">Através do valor </w:t>
+      </w:r>
+      <w:r>
+        <w:rPr>
+          <w:rFonts w:ascii="Arial" w:hAnsi="Arial" w:cs="Arial"/>
+          <w:i/>
+          <w:iCs/>
+          <w:sz w:val="22"/>
+          <w:szCs w:val="22"/>
+          <w:highlight w:val="yellow"/>
+        </w:rPr>
+        <w:t>465</w:t>
+      </w:r>
+      <w:r>
+        <w:rPr>
+          <w:rFonts w:ascii="Arial" w:hAnsi="Arial" w:cs="Arial"/>
+          <w:i/>
+          <w:iCs/>
+          <w:sz w:val="22"/>
+          <w:szCs w:val="22"/>
+          <w:highlight w:val="yellow"/>
+        </w:rPr>
+        <w:t xml:space="preserve">, é dada a permissão de leitura para o </w:t>
+      </w:r>
+      <w:r>
+        <w:rPr>
+          <w:rFonts w:ascii="Arial" w:hAnsi="Arial" w:cs="Arial"/>
+          <w:i/>
+          <w:iCs/>
+          <w:sz w:val="22"/>
+          <w:szCs w:val="22"/>
+          <w:highlight w:val="yellow"/>
+        </w:rPr>
+        <w:t>usuário</w:t>
+      </w:r>
+      <w:r>
+        <w:rPr>
+          <w:rFonts w:ascii="Arial" w:hAnsi="Arial" w:cs="Arial"/>
+          <w:i/>
+          <w:iCs/>
+          <w:sz w:val="22"/>
+          <w:szCs w:val="22"/>
+          <w:highlight w:val="yellow"/>
+        </w:rPr>
+        <w:t xml:space="preserve">, </w:t>
+      </w:r>
+      <w:r>
+        <w:rPr>
+          <w:rFonts w:ascii="Arial" w:hAnsi="Arial" w:cs="Arial"/>
+          <w:i/>
+          <w:iCs/>
+          <w:sz w:val="22"/>
+          <w:szCs w:val="22"/>
+          <w:highlight w:val="yellow"/>
+        </w:rPr>
+        <w:t>leitura e escrita para o grupo(</w:t>
+      </w:r>
+      <w:proofErr w:type="spellStart"/>
+      <w:r>
+        <w:rPr>
+          <w:rFonts w:ascii="Arial" w:hAnsi="Arial" w:cs="Arial"/>
+          <w:i/>
+          <w:iCs/>
+          <w:sz w:val="22"/>
+          <w:szCs w:val="22"/>
+          <w:highlight w:val="yellow"/>
+        </w:rPr>
+        <w:t>rw</w:t>
+      </w:r>
+      <w:proofErr w:type="spellEnd"/>
+      <w:r>
+        <w:rPr>
+          <w:rFonts w:ascii="Arial" w:hAnsi="Arial" w:cs="Arial"/>
+          <w:i/>
+          <w:iCs/>
+          <w:sz w:val="22"/>
+          <w:szCs w:val="22"/>
+          <w:highlight w:val="yellow"/>
+        </w:rPr>
+        <w:t>), leitura</w:t>
+      </w:r>
+      <w:r>
+        <w:rPr>
+          <w:rFonts w:ascii="Arial" w:hAnsi="Arial" w:cs="Arial"/>
+          <w:i/>
+          <w:iCs/>
+          <w:sz w:val="22"/>
+          <w:szCs w:val="22"/>
+          <w:highlight w:val="yellow"/>
+        </w:rPr>
+        <w:t>(</w:t>
+      </w:r>
+      <w:r>
+        <w:rPr>
+          <w:rFonts w:ascii="Arial" w:hAnsi="Arial" w:cs="Arial"/>
+          <w:i/>
+          <w:iCs/>
+          <w:sz w:val="22"/>
+          <w:szCs w:val="22"/>
+          <w:highlight w:val="yellow"/>
+        </w:rPr>
+        <w:t>r</w:t>
+      </w:r>
+      <w:r>
+        <w:rPr>
+          <w:rFonts w:ascii="Arial" w:hAnsi="Arial" w:cs="Arial"/>
+          <w:i/>
+          <w:iCs/>
+          <w:sz w:val="22"/>
+          <w:szCs w:val="22"/>
+          <w:highlight w:val="yellow"/>
+        </w:rPr>
+        <w:t>)</w:t>
+      </w:r>
+      <w:r>
+        <w:rPr>
+          <w:rFonts w:ascii="Arial" w:hAnsi="Arial" w:cs="Arial"/>
+          <w:i/>
+          <w:iCs/>
+          <w:sz w:val="22"/>
+          <w:szCs w:val="22"/>
+          <w:highlight w:val="yellow"/>
+        </w:rPr>
+        <w:t xml:space="preserve"> e execução(x) para os outros</w:t>
+      </w:r>
+      <w:r>
+        <w:rPr>
+          <w:rFonts w:ascii="Arial" w:hAnsi="Arial" w:cs="Arial"/>
+          <w:i/>
+          <w:iCs/>
+          <w:sz w:val="22"/>
+          <w:szCs w:val="22"/>
+          <w:highlight w:val="yellow"/>
+        </w:rPr>
+        <w:t xml:space="preserve">. </w:t>
+      </w:r>
+    </w:p>
+    <w:p>
+      <w:pPr>
+        <w:pStyle w:val="PargrafodaLista"/>
+        <w:jc w:val="both"/>
+        <w:rPr>
+          <w:rFonts w:ascii="Arial" w:hAnsi="Arial" w:cs="Arial"/>
+          <w:sz w:val="28"/>
+          <w:szCs w:val="28"/>
+        </w:rPr>
+      </w:pPr>
+      <w:r>
+        <w:rPr>
+          <w:rFonts w:ascii="Arial" w:hAnsi="Arial" w:cs="Arial"/>
+          <w:sz w:val="28"/>
+          <w:szCs w:val="28"/>
+        </w:rPr>
+        <w:drawing>
+          <wp:inline distT="0" distB="0" distL="0" distR="0" wp14:anchorId="3D4850C9" wp14:editId="3DE7AB91">
+            <wp:extent cx="5400040" cy="768985"/>
+            <wp:effectExtent l="0" t="0" r="0" b="0"/>
+            <wp:docPr id="524939908" name="Imagem 1" descr="Texto&#10;&#10;Descrição gerada automaticamente"/>
+            <wp:cNvGraphicFramePr>
+              <a:graphicFrameLocks xmlns:a="http://schemas.openxmlformats.org/drawingml/2006/main" noChangeAspect="1"/>
+            </wp:cNvGraphicFramePr>
+            <a:graphic xmlns:a="http://schemas.openxmlformats.org/drawingml/2006/main">
+              <a:graphicData uri="http://schemas.openxmlformats.org/drawingml/2006/picture">
+                <pic:pic xmlns:pic="http://schemas.openxmlformats.org/drawingml/2006/picture">
+                  <pic:nvPicPr>
+                    <pic:cNvPr id="524939908" name="Imagem 1" descr="Texto&#10;&#10;Descrição gerada automaticamente"/>
+                    <pic:cNvPicPr/>
+                  </pic:nvPicPr>
+                  <pic:blipFill>
+                    <a:blip r:embed="rId20"/>
+                    <a:stretch>
+                      <a:fillRect/>
+                    </a:stretch>
+                  </pic:blipFill>
+                  <pic:spPr>
+                    <a:xfrm>
+                      <a:off x="0" y="0"/>
+                      <a:ext cx="5400040" cy="768985"/>
+                    </a:xfrm>
+                    <a:prstGeom prst="rect">
+                      <a:avLst/>
+                    </a:prstGeom>
+                  </pic:spPr>
+                </pic:pic>
+              </a:graphicData>
+            </a:graphic>
+          </wp:inline>
+        </w:drawing>
+      </w:r>
+    </w:p>
+    <w:p>
+      <w:pPr>
+        <w:pStyle w:val="PargrafodaLista"/>
+        <w:jc w:val="both"/>
+        <w:rPr>
+          <w:rFonts w:ascii="Arial" w:hAnsi="Arial" w:cs="Arial"/>
+          <w:sz w:val="28"/>
+          <w:szCs w:val="28"/>
+        </w:rPr>
+      </w:pPr>
+    </w:p>
+    <w:p>
+      <w:pPr>
+        <w:pStyle w:val="PargrafodaLista"/>
+        <w:numPr>
+          <w:ilvl w:val="0"/>
+          <w:numId w:val="2"/>
+        </w:numPr>
+        <w:jc w:val="both"/>
+        <w:rPr>
+          <w:rFonts w:ascii="Arial" w:hAnsi="Arial" w:cs="Arial"/>
+          <w:sz w:val="28"/>
+          <w:szCs w:val="28"/>
+        </w:rPr>
+      </w:pPr>
+      <w:r>
+        <w:rPr>
+          <w:rFonts w:ascii="Arial" w:hAnsi="Arial" w:cs="Arial"/>
+          <w:i/>
+          <w:iCs/>
+          <w:sz w:val="22"/>
+          <w:szCs w:val="22"/>
+          <w:highlight w:val="yellow"/>
+        </w:rPr>
+        <w:t xml:space="preserve">Através do valor </w:t>
+      </w:r>
+      <w:r>
+        <w:rPr>
+          <w:rFonts w:ascii="Arial" w:hAnsi="Arial" w:cs="Arial"/>
+          <w:i/>
+          <w:iCs/>
+          <w:sz w:val="22"/>
+          <w:szCs w:val="22"/>
+          <w:highlight w:val="yellow"/>
+        </w:rPr>
+        <w:t>777</w:t>
+      </w:r>
+      <w:r>
+        <w:rPr>
+          <w:rFonts w:ascii="Arial" w:hAnsi="Arial" w:cs="Arial"/>
+          <w:i/>
+          <w:iCs/>
+          <w:sz w:val="22"/>
+          <w:szCs w:val="22"/>
+          <w:highlight w:val="yellow"/>
+        </w:rPr>
+        <w:t xml:space="preserve">, é dada </w:t>
+      </w:r>
+      <w:r>
+        <w:rPr>
+          <w:rFonts w:ascii="Arial" w:hAnsi="Arial" w:cs="Arial"/>
+          <w:i/>
+          <w:iCs/>
+          <w:sz w:val="22"/>
+          <w:szCs w:val="22"/>
+          <w:highlight w:val="yellow"/>
+        </w:rPr>
+        <w:t>a</w:t>
+      </w:r>
+      <w:r>
+        <w:rPr>
+          <w:rFonts w:ascii="Arial" w:hAnsi="Arial" w:cs="Arial"/>
+          <w:i/>
+          <w:iCs/>
+          <w:sz w:val="22"/>
+          <w:szCs w:val="22"/>
+          <w:highlight w:val="yellow"/>
+        </w:rPr>
+        <w:t xml:space="preserve"> permissão </w:t>
+      </w:r>
+      <w:r>
+        <w:rPr>
+          <w:rFonts w:ascii="Arial" w:hAnsi="Arial" w:cs="Arial"/>
+          <w:i/>
+          <w:iCs/>
+          <w:sz w:val="22"/>
+          <w:szCs w:val="22"/>
+          <w:highlight w:val="yellow"/>
+        </w:rPr>
+        <w:t>total(</w:t>
+      </w:r>
+      <w:proofErr w:type="spellStart"/>
+      <w:r>
+        <w:rPr>
+          <w:rFonts w:ascii="Arial" w:hAnsi="Arial" w:cs="Arial"/>
+          <w:i/>
+          <w:iCs/>
+          <w:sz w:val="22"/>
+          <w:szCs w:val="22"/>
+          <w:highlight w:val="yellow"/>
+        </w:rPr>
+        <w:t>rwx</w:t>
+      </w:r>
+      <w:proofErr w:type="spellEnd"/>
+      <w:r>
+        <w:rPr>
+          <w:rFonts w:ascii="Arial" w:hAnsi="Arial" w:cs="Arial"/>
+          <w:i/>
+          <w:iCs/>
+          <w:sz w:val="22"/>
+          <w:szCs w:val="22"/>
+          <w:highlight w:val="yellow"/>
+        </w:rPr>
+        <w:t>) para o grupo e todos os usuários</w:t>
+      </w:r>
+      <w:r>
+        <w:rPr>
+          <w:rFonts w:ascii="Arial" w:hAnsi="Arial" w:cs="Arial"/>
+          <w:i/>
+          <w:iCs/>
+          <w:sz w:val="22"/>
+          <w:szCs w:val="22"/>
+          <w:highlight w:val="yellow"/>
+        </w:rPr>
+        <w:t xml:space="preserve">. </w:t>
+      </w:r>
+    </w:p>
+    <w:p>
+      <w:pPr>
+        <w:pStyle w:val="PargrafodaLista"/>
+        <w:jc w:val="both"/>
+        <w:rPr>
+          <w:rFonts w:ascii="Arial" w:hAnsi="Arial" w:cs="Arial"/>
+          <w:sz w:val="28"/>
+          <w:szCs w:val="28"/>
+        </w:rPr>
+      </w:pPr>
+      <w:r>
+        <w:rPr>
+          <w:rFonts w:ascii="Arial" w:hAnsi="Arial" w:cs="Arial"/>
+          <w:sz w:val="28"/>
+          <w:szCs w:val="28"/>
+        </w:rPr>
+        <w:drawing>
+          <wp:inline distT="0" distB="0" distL="0" distR="0" wp14:anchorId="2B714F09" wp14:editId="71C5DD4C">
+            <wp:extent cx="5400040" cy="800100"/>
+            <wp:effectExtent l="0" t="0" r="0" b="0"/>
+            <wp:docPr id="1032072883" name="Imagem 1" descr="Texto&#10;&#10;Descrição gerada automaticamente"/>
+            <wp:cNvGraphicFramePr>
+              <a:graphicFrameLocks xmlns:a="http://schemas.openxmlformats.org/drawingml/2006/main" noChangeAspect="1"/>
+            </wp:cNvGraphicFramePr>
+            <a:graphic xmlns:a="http://schemas.openxmlformats.org/drawingml/2006/main">
+              <a:graphicData uri="http://schemas.openxmlformats.org/drawingml/2006/picture">
+                <pic:pic xmlns:pic="http://schemas.openxmlformats.org/drawingml/2006/picture">
+                  <pic:nvPicPr>
+                    <pic:cNvPr id="1032072883" name="Imagem 1" descr="Texto&#10;&#10;Descrição gerada automaticamente"/>
+                    <pic:cNvPicPr/>
+                  </pic:nvPicPr>
+                  <pic:blipFill>
+                    <a:blip r:embed="rId21"/>
+                    <a:stretch>
+                      <a:fillRect/>
+                    </a:stretch>
+                  </pic:blipFill>
+                  <pic:spPr>
+                    <a:xfrm>
+                      <a:off x="0" y="0"/>
+                      <a:ext cx="5400040" cy="800100"/>
+                    </a:xfrm>
+                    <a:prstGeom prst="rect">
+                      <a:avLst/>
+                    </a:prstGeom>
+                  </pic:spPr>
+                </pic:pic>
+              </a:graphicData>
+            </a:graphic>
+          </wp:inline>
+        </w:drawing>
+      </w:r>
+    </w:p>
+    <w:p>
+      <w:pPr>
+        <w:pStyle w:val="PargrafodaLista"/>
+        <w:jc w:val="both"/>
+        <w:rPr>
+          <w:rFonts w:ascii="Arial" w:hAnsi="Arial" w:cs="Arial"/>
+          <w:sz w:val="28"/>
+          <w:szCs w:val="28"/>
+        </w:rPr>
+      </w:pPr>
+    </w:p>
+    <w:p>
+      <w:pPr>
+        <w:pStyle w:val="PargrafodaLista"/>
+        <w:numPr>
+          <w:ilvl w:val="0"/>
+          <w:numId w:val="2"/>
+        </w:numPr>
+        <w:jc w:val="both"/>
+        <w:rPr>
+          <w:rFonts w:ascii="Arial" w:hAnsi="Arial" w:cs="Arial"/>
+          <w:sz w:val="28"/>
+          <w:szCs w:val="28"/>
+        </w:rPr>
+      </w:pPr>
+      <w:r>
+        <w:rPr>
+          <w:rFonts w:ascii="Arial" w:hAnsi="Arial" w:cs="Arial"/>
+          <w:i/>
+          <w:iCs/>
+          <w:sz w:val="22"/>
+          <w:szCs w:val="22"/>
+          <w:highlight w:val="yellow"/>
+        </w:rPr>
+        <w:t xml:space="preserve">Através do valor </w:t>
+      </w:r>
+      <w:r>
+        <w:rPr>
+          <w:rFonts w:ascii="Arial" w:hAnsi="Arial" w:cs="Arial"/>
+          <w:i/>
+          <w:iCs/>
+          <w:sz w:val="22"/>
+          <w:szCs w:val="22"/>
+          <w:highlight w:val="yellow"/>
+        </w:rPr>
+        <w:t>421</w:t>
+      </w:r>
+      <w:r>
+        <w:rPr>
+          <w:rFonts w:ascii="Arial" w:hAnsi="Arial" w:cs="Arial"/>
+          <w:i/>
+          <w:iCs/>
+          <w:sz w:val="22"/>
+          <w:szCs w:val="22"/>
+          <w:highlight w:val="yellow"/>
+        </w:rPr>
+        <w:t>, é dada a permissão de leitura</w:t>
+      </w:r>
+      <w:r>
+        <w:rPr>
+          <w:rFonts w:ascii="Arial" w:hAnsi="Arial" w:cs="Arial"/>
+          <w:i/>
+          <w:iCs/>
+          <w:sz w:val="22"/>
+          <w:szCs w:val="22"/>
+          <w:highlight w:val="yellow"/>
+        </w:rPr>
+        <w:t>(r)</w:t>
+      </w:r>
+      <w:r>
+        <w:rPr>
+          <w:rFonts w:ascii="Arial" w:hAnsi="Arial" w:cs="Arial"/>
+          <w:i/>
+          <w:iCs/>
+          <w:sz w:val="22"/>
+          <w:szCs w:val="22"/>
+          <w:highlight w:val="yellow"/>
+        </w:rPr>
+        <w:t xml:space="preserve"> para o </w:t>
+      </w:r>
+      <w:r>
+        <w:rPr>
+          <w:rFonts w:ascii="Arial" w:hAnsi="Arial" w:cs="Arial"/>
+          <w:i/>
+          <w:iCs/>
+          <w:sz w:val="22"/>
+          <w:szCs w:val="22"/>
+          <w:highlight w:val="yellow"/>
+        </w:rPr>
+        <w:t>proprietário</w:t>
+      </w:r>
+      <w:r>
+        <w:rPr>
+          <w:rFonts w:ascii="Arial" w:hAnsi="Arial" w:cs="Arial"/>
+          <w:i/>
+          <w:iCs/>
+          <w:sz w:val="22"/>
+          <w:szCs w:val="22"/>
+          <w:highlight w:val="yellow"/>
+        </w:rPr>
+        <w:t>, escrita</w:t>
+      </w:r>
+      <w:r>
+        <w:rPr>
+          <w:rFonts w:ascii="Arial" w:hAnsi="Arial" w:cs="Arial"/>
+          <w:i/>
+          <w:iCs/>
+          <w:sz w:val="22"/>
+          <w:szCs w:val="22"/>
+          <w:highlight w:val="yellow"/>
+        </w:rPr>
+        <w:t xml:space="preserve"> </w:t>
+      </w:r>
+      <w:r>
+        <w:rPr>
+          <w:rFonts w:ascii="Arial" w:hAnsi="Arial" w:cs="Arial"/>
+          <w:i/>
+          <w:iCs/>
+          <w:sz w:val="22"/>
+          <w:szCs w:val="22"/>
+          <w:highlight w:val="yellow"/>
+        </w:rPr>
+        <w:t xml:space="preserve">para o grupo(w), e execução(x) para os outros. </w:t>
+      </w:r>
+    </w:p>
+    <w:p>
+      <w:pPr>
+        <w:pStyle w:val="PargrafodaLista"/>
+        <w:jc w:val="both"/>
+        <w:rPr>
+          <w:rFonts w:ascii="Arial" w:hAnsi="Arial" w:cs="Arial"/>
+          <w:sz w:val="28"/>
+          <w:szCs w:val="28"/>
+        </w:rPr>
+      </w:pPr>
+      <w:r>
+        <w:rPr>
+          <w:rFonts w:ascii="Arial" w:hAnsi="Arial" w:cs="Arial"/>
+          <w:sz w:val="28"/>
+          <w:szCs w:val="28"/>
+        </w:rPr>
+        <w:drawing>
+          <wp:inline distT="0" distB="0" distL="0" distR="0" wp14:anchorId="36682A15" wp14:editId="54449DB5">
+            <wp:extent cx="5400040" cy="784225"/>
+            <wp:effectExtent l="0" t="0" r="0" b="0"/>
+            <wp:docPr id="1415743982" name="Imagem 1" descr="Texto&#10;&#10;Descrição gerada automaticamente"/>
+            <wp:cNvGraphicFramePr>
+              <a:graphicFrameLocks xmlns:a="http://schemas.openxmlformats.org/drawingml/2006/main" noChangeAspect="1"/>
+            </wp:cNvGraphicFramePr>
+            <a:graphic xmlns:a="http://schemas.openxmlformats.org/drawingml/2006/main">
+              <a:graphicData uri="http://schemas.openxmlformats.org/drawingml/2006/picture">
+                <pic:pic xmlns:pic="http://schemas.openxmlformats.org/drawingml/2006/picture">
+                  <pic:nvPicPr>
+                    <pic:cNvPr id="1415743982" name="Imagem 1" descr="Texto&#10;&#10;Descrição gerada automaticamente"/>
+                    <pic:cNvPicPr/>
+                  </pic:nvPicPr>
+                  <pic:blipFill>
+                    <a:blip r:embed="rId22"/>
+                    <a:stretch>
+                      <a:fillRect/>
+                    </a:stretch>
+                  </pic:blipFill>
+                  <pic:spPr>
+                    <a:xfrm>
+                      <a:off x="0" y="0"/>
+                      <a:ext cx="5400040" cy="784225"/>
+                    </a:xfrm>
+                    <a:prstGeom prst="rect">
+                      <a:avLst/>
+                    </a:prstGeom>
+                  </pic:spPr>
+                </pic:pic>
+              </a:graphicData>
+            </a:graphic>
+          </wp:inline>
+        </w:drawing>
+      </w:r>
+    </w:p>
+    <w:p>
+      <w:pPr>
+        <w:pStyle w:val="PargrafodaLista"/>
+        <w:jc w:val="both"/>
+        <w:rPr>
+          <w:rFonts w:ascii="Arial" w:hAnsi="Arial" w:cs="Arial"/>
+          <w:sz w:val="28"/>
+          <w:szCs w:val="28"/>
+        </w:rPr>
+      </w:pPr>
+    </w:p>
+    <w:p>
+      <w:pPr>
+        <w:pStyle w:val="PargrafodaLista"/>
+        <w:numPr>
+          <w:ilvl w:val="0"/>
+          <w:numId w:val="2"/>
+        </w:numPr>
+        <w:jc w:val="both"/>
+        <w:rPr>
+          <w:rFonts w:ascii="Arial" w:hAnsi="Arial" w:cs="Arial"/>
+          <w:sz w:val="28"/>
+          <w:szCs w:val="28"/>
+        </w:rPr>
+      </w:pPr>
+      <w:r>
+        <w:rPr>
+          <w:rFonts w:ascii="Arial" w:hAnsi="Arial" w:cs="Arial"/>
+          <w:i/>
+          <w:iCs/>
+          <w:sz w:val="22"/>
+          <w:szCs w:val="22"/>
+          <w:highlight w:val="yellow"/>
+        </w:rPr>
+        <w:t xml:space="preserve">Através do valor </w:t>
+      </w:r>
+      <w:r>
+        <w:rPr>
+          <w:rFonts w:ascii="Arial" w:hAnsi="Arial" w:cs="Arial"/>
+          <w:i/>
+          <w:iCs/>
+          <w:sz w:val="22"/>
+          <w:szCs w:val="22"/>
+          <w:highlight w:val="yellow"/>
+        </w:rPr>
+        <w:t>644</w:t>
+      </w:r>
+      <w:r>
+        <w:rPr>
+          <w:rFonts w:ascii="Arial" w:hAnsi="Arial" w:cs="Arial"/>
+          <w:i/>
+          <w:iCs/>
+          <w:sz w:val="22"/>
+          <w:szCs w:val="22"/>
+          <w:highlight w:val="yellow"/>
+        </w:rPr>
+        <w:t xml:space="preserve">, é </w:t>
+      </w:r>
+      <w:r>
+        <w:rPr>
+          <w:rFonts w:ascii="Arial" w:hAnsi="Arial" w:cs="Arial"/>
+          <w:i/>
+          <w:iCs/>
+          <w:sz w:val="22"/>
+          <w:szCs w:val="22"/>
+          <w:highlight w:val="yellow"/>
+        </w:rPr>
+        <w:t>possível retornar para o status do arquivo no início</w:t>
+      </w:r>
+      <w:r>
+        <w:rPr>
+          <w:rFonts w:ascii="Arial" w:hAnsi="Arial" w:cs="Arial"/>
+          <w:i/>
+          <w:iCs/>
+          <w:sz w:val="22"/>
+          <w:szCs w:val="22"/>
+          <w:highlight w:val="yellow"/>
+        </w:rPr>
+        <w:t xml:space="preserve">. </w:t>
+      </w:r>
+    </w:p>
+    <w:p>
+      <w:pPr>
+        <w:pStyle w:val="PargrafodaLista"/>
+        <w:jc w:val="both"/>
+        <w:rPr>
+          <w:rFonts w:ascii="Arial" w:hAnsi="Arial" w:cs="Arial"/>
+          <w:sz w:val="28"/>
+          <w:szCs w:val="28"/>
+        </w:rPr>
+      </w:pPr>
+      <w:r>
+        <w:rPr>
+          <w:rFonts w:ascii="Arial" w:hAnsi="Arial" w:cs="Arial"/>
+          <w:sz w:val="28"/>
+          <w:szCs w:val="28"/>
+        </w:rPr>
+        <w:drawing>
+          <wp:inline distT="0" distB="0" distL="0" distR="0" wp14:anchorId="3ACA2677" wp14:editId="72ED5297">
+            <wp:extent cx="5400040" cy="949960"/>
+            <wp:effectExtent l="0" t="0" r="0" b="2540"/>
+            <wp:docPr id="745135369" name="Imagem 1" descr="Texto&#10;&#10;Descrição gerada automaticamente"/>
+            <wp:cNvGraphicFramePr>
+              <a:graphicFrameLocks xmlns:a="http://schemas.openxmlformats.org/drawingml/2006/main" noChangeAspect="1"/>
+            </wp:cNvGraphicFramePr>
+            <a:graphic xmlns:a="http://schemas.openxmlformats.org/drawingml/2006/main">
+              <a:graphicData uri="http://schemas.openxmlformats.org/drawingml/2006/picture">
+                <pic:pic xmlns:pic="http://schemas.openxmlformats.org/drawingml/2006/picture">
+                  <pic:nvPicPr>
+                    <pic:cNvPr id="745135369" name="Imagem 1" descr="Texto&#10;&#10;Descrição gerada automaticamente"/>
+                    <pic:cNvPicPr/>
+                  </pic:nvPicPr>
+                  <pic:blipFill>
+                    <a:blip r:embed="rId23"/>
+                    <a:stretch>
+                      <a:fillRect/>
+                    </a:stretch>
+                  </pic:blipFill>
+                  <pic:spPr>
+                    <a:xfrm>
+                      <a:off x="0" y="0"/>
+                      <a:ext cx="5400040" cy="949960"/>
+                    </a:xfrm>
+                    <a:prstGeom prst="rect">
+                      <a:avLst/>
+                    </a:prstGeom>
+                  </pic:spPr>
+                </pic:pic>
+              </a:graphicData>
+            </a:graphic>
+          </wp:inline>
+        </w:drawing>
+      </w:r>
+    </w:p>
+    <w:p>
+      <w:pPr>
+        <w:pStyle w:val="PargrafodaLista"/>
+        <w:jc w:val="both"/>
+        <w:rPr>
+          <w:rFonts w:ascii="Arial" w:hAnsi="Arial" w:cs="Arial"/>
+          <w:sz w:val="28"/>
+          <w:szCs w:val="28"/>
+        </w:rPr>
+      </w:pPr>
+    </w:p>
+    <w:p>
+      <w:pPr>
+        <w:pStyle w:val="PargrafodaLista"/>
+        <w:numPr>
+          <w:ilvl w:val="0"/>
+          <w:numId w:val="1"/>
+        </w:numPr>
+        <w:jc w:val="both"/>
+        <w:rPr>
+          <w:rFonts w:ascii="Arial" w:hAnsi="Arial" w:cs="Arial"/>
+        </w:rPr>
+      </w:pPr>
+      <w:r>
+        <w:rPr>
+          <w:rFonts w:ascii="Arial" w:hAnsi="Arial" w:cs="Arial"/>
+        </w:rPr>
+        <w:t>Crie um usuário com o seu nome</w:t>
+      </w:r>
+    </w:p>
+    <w:p>
+      <w:pPr>
+        <w:ind w:left="360"/>
+        <w:jc w:val="center"/>
+        <w:rPr>
+          <w:rFonts w:ascii="Arial" w:hAnsi="Arial" w:cs="Arial"/>
+          <w:sz w:val="28"/>
+          <w:szCs w:val="28"/>
+        </w:rPr>
+      </w:pPr>
+      <w:r>
+        <w:rPr>
+          <w:rFonts w:ascii="Arial" w:hAnsi="Arial" w:cs="Arial"/>
+          <w:sz w:val="28"/>
+          <w:szCs w:val="28"/>
+        </w:rPr>
+        <w:drawing>
+          <wp:inline distT="0" distB="0" distL="0" distR="0" wp14:anchorId="7354A833" wp14:editId="1B21C301">
+            <wp:extent cx="4409440" cy="2354570"/>
+            <wp:effectExtent l="0" t="0" r="0" b="8255"/>
+            <wp:docPr id="1248751941" name="Imagem 1" descr="Texto&#10;&#10;Descrição gerada automaticamente"/>
+            <wp:cNvGraphicFramePr>
+              <a:graphicFrameLocks xmlns:a="http://schemas.openxmlformats.org/drawingml/2006/main" noChangeAspect="1"/>
+            </wp:cNvGraphicFramePr>
+            <a:graphic xmlns:a="http://schemas.openxmlformats.org/drawingml/2006/main">
+              <a:graphicData uri="http://schemas.openxmlformats.org/drawingml/2006/picture">
+                <pic:pic xmlns:pic="http://schemas.openxmlformats.org/drawingml/2006/picture">
+                  <pic:nvPicPr>
+                    <pic:cNvPr id="1248751941" name="Imagem 1" descr="Texto&#10;&#10;Descrição gerada automaticamente"/>
+                    <pic:cNvPicPr/>
+                  </pic:nvPicPr>
+                  <pic:blipFill>
+                    <a:blip r:embed="rId24"/>
+                    <a:stretch>
+                      <a:fillRect/>
+                    </a:stretch>
+                  </pic:blipFill>
+                  <pic:spPr>
+                    <a:xfrm>
+                      <a:off x="0" y="0"/>
+                      <a:ext cx="4418527" cy="2359422"/>
+                    </a:xfrm>
+                    <a:prstGeom prst="rect">
+                      <a:avLst/>
+                    </a:prstGeom>
+                  </pic:spPr>
+                </pic:pic>
+              </a:graphicData>
+            </a:graphic>
+          </wp:inline>
+        </w:drawing>
+      </w:r>
+    </w:p>
+    <w:p>
+      <w:pPr>
+        <w:ind w:left="360"/>
+        <w:jc w:val="center"/>
+        <w:rPr>
+          <w:rFonts w:ascii="Arial" w:hAnsi="Arial" w:cs="Arial"/>
+          <w:sz w:val="28"/>
+          <w:szCs w:val="28"/>
+        </w:rPr>
+      </w:pPr>
+    </w:p>
+    <w:p>
+      <w:pPr>
+        <w:pStyle w:val="PargrafodaLista"/>
+        <w:numPr>
+          <w:ilvl w:val="0"/>
+          <w:numId w:val="1"/>
+        </w:numPr>
+        <w:jc w:val="both"/>
+        <w:rPr>
+          <w:rFonts w:ascii="Arial" w:hAnsi="Arial" w:cs="Arial"/>
+        </w:rPr>
+      </w:pPr>
+      <w:r>
+        <w:rPr>
+          <w:rFonts w:ascii="Arial" w:hAnsi="Arial" w:cs="Arial"/>
+        </w:rPr>
+        <w:lastRenderedPageBreak/>
+        <w:t>Alterne para esse usuário</w:t>
+      </w:r>
+    </w:p>
+    <w:p>
+      <w:pPr>
+        <w:pStyle w:val="PargrafodaLista"/>
+        <w:rPr>
+          <w:rFonts w:ascii="Arial" w:hAnsi="Arial" w:cs="Arial"/>
+          <w:sz w:val="28"/>
+          <w:szCs w:val="28"/>
+        </w:rPr>
+      </w:pPr>
+      <w:r>
+        <w:rPr>
+          <w:rFonts w:ascii="Arial" w:hAnsi="Arial" w:cs="Arial"/>
+          <w:sz w:val="28"/>
+          <w:szCs w:val="28"/>
+        </w:rPr>
+        <w:drawing>
+          <wp:inline distT="0" distB="0" distL="0" distR="0" wp14:anchorId="67055D87" wp14:editId="614844A4">
+            <wp:extent cx="5400040" cy="436880"/>
+            <wp:effectExtent l="0" t="0" r="0" b="1270"/>
+            <wp:docPr id="2045481454" name="Imagem 1"/>
+            <wp:cNvGraphicFramePr>
+              <a:graphicFrameLocks xmlns:a="http://schemas.openxmlformats.org/drawingml/2006/main" noChangeAspect="1"/>
+            </wp:cNvGraphicFramePr>
+            <a:graphic xmlns:a="http://schemas.openxmlformats.org/drawingml/2006/main">
+              <a:graphicData uri="http://schemas.openxmlformats.org/drawingml/2006/picture">
+                <pic:pic xmlns:pic="http://schemas.openxmlformats.org/drawingml/2006/picture">
+                  <pic:nvPicPr>
+                    <pic:cNvPr id="2045481454" name=""/>
+                    <pic:cNvPicPr/>
+                  </pic:nvPicPr>
+                  <pic:blipFill>
+                    <a:blip r:embed="rId25"/>
+                    <a:stretch>
+                      <a:fillRect/>
+                    </a:stretch>
+                  </pic:blipFill>
+                  <pic:spPr>
+                    <a:xfrm>
+                      <a:off x="0" y="0"/>
+                      <a:ext cx="5400040" cy="436880"/>
+                    </a:xfrm>
+                    <a:prstGeom prst="rect">
+                      <a:avLst/>
+                    </a:prstGeom>
+                  </pic:spPr>
+                </pic:pic>
+              </a:graphicData>
+            </a:graphic>
+          </wp:inline>
+        </w:drawing>
+      </w:r>
+    </w:p>
+    <w:p>
+      <w:pPr>
+        <w:pStyle w:val="PargrafodaLista"/>
+        <w:jc w:val="both"/>
+        <w:rPr>
+          <w:rFonts w:ascii="Arial" w:hAnsi="Arial" w:cs="Arial"/>
+          <w:sz w:val="28"/>
+          <w:szCs w:val="28"/>
+        </w:rPr>
+      </w:pPr>
+    </w:p>
+    <w:p>
+      <w:pPr>
+        <w:pStyle w:val="PargrafodaLista"/>
+        <w:jc w:val="both"/>
+        <w:rPr>
+          <w:rFonts w:ascii="Arial" w:hAnsi="Arial" w:cs="Arial"/>
+          <w:sz w:val="28"/>
+          <w:szCs w:val="28"/>
+        </w:rPr>
+      </w:pPr>
+    </w:p>
+    <w:p>
+      <w:pPr>
+        <w:pStyle w:val="PargrafodaLista"/>
+        <w:numPr>
+          <w:ilvl w:val="0"/>
+          <w:numId w:val="1"/>
+        </w:numPr>
+        <w:jc w:val="both"/>
+        <w:rPr>
+          <w:rFonts w:ascii="Arial" w:hAnsi="Arial" w:cs="Arial"/>
+        </w:rPr>
+      </w:pPr>
+      <w:r>
+        <w:rPr>
+          <w:rFonts w:ascii="Arial" w:hAnsi="Arial" w:cs="Arial"/>
+        </w:rPr>
+        <w:t>Verifique se esse novo usuário consegue acessar e editar o arquivo atividade. Justifique</w:t>
+      </w:r>
+      <w:r>
+        <w:rPr>
+          <w:rFonts w:ascii="Arial" w:hAnsi="Arial" w:cs="Arial"/>
+        </w:rPr>
+        <w:t>.</w:t>
+      </w:r>
+    </w:p>
+    <w:p>
+      <w:pPr>
+        <w:pStyle w:val="PargrafodaLista"/>
+        <w:jc w:val="both"/>
+        <w:rPr>
+          <w:rFonts w:ascii="Arial" w:hAnsi="Arial" w:cs="Arial"/>
+          <w:sz w:val="28"/>
+          <w:szCs w:val="28"/>
+        </w:rPr>
+      </w:pPr>
+    </w:p>
+    <w:p>
+      <w:pPr>
+        <w:jc w:val="both"/>
+        <w:rPr>
+          <w:rFonts w:ascii="Arial" w:hAnsi="Arial" w:cs="Arial"/>
+          <w:i/>
+          <w:iCs/>
+          <w:sz w:val="22"/>
+          <w:szCs w:val="22"/>
+          <w:highlight w:val="yellow"/>
+        </w:rPr>
+      </w:pPr>
+      <w:r>
+        <w:rPr>
+          <w:rFonts w:ascii="Arial" w:hAnsi="Arial" w:cs="Arial"/>
+          <w:i/>
+          <w:iCs/>
+          <w:sz w:val="22"/>
+          <w:szCs w:val="22"/>
+          <w:highlight w:val="yellow"/>
+        </w:rPr>
+        <w:t xml:space="preserve">Foi possível acessar e editar devido as permissões atribuídas anteriormente, sendo elas leitura(r) e escrita(w). </w:t>
+      </w:r>
+    </w:p>
+    <w:p>
+      <w:pPr>
+        <w:pStyle w:val="PargrafodaLista"/>
+        <w:jc w:val="center"/>
+        <w:rPr>
+          <w:rFonts w:ascii="Arial" w:hAnsi="Arial" w:cs="Arial"/>
+          <w:sz w:val="28"/>
+          <w:szCs w:val="28"/>
+        </w:rPr>
+      </w:pPr>
+      <w:r>
+        <w:rPr>
+          <w:rFonts w:ascii="Arial" w:hAnsi="Arial" w:cs="Arial"/>
+          <w:sz w:val="28"/>
+          <w:szCs w:val="28"/>
+        </w:rPr>
+        <w:drawing>
+          <wp:inline distT="0" distB="0" distL="0" distR="0" wp14:anchorId="7098947A" wp14:editId="46BE92D4">
+            <wp:extent cx="4198733" cy="3195955"/>
+            <wp:effectExtent l="0" t="0" r="0" b="4445"/>
+            <wp:docPr id="357677493" name="Imagem 1" descr="Texto&#10;&#10;Descrição gerada automaticamente"/>
+            <wp:cNvGraphicFramePr>
+              <a:graphicFrameLocks xmlns:a="http://schemas.openxmlformats.org/drawingml/2006/main" noChangeAspect="1"/>
+            </wp:cNvGraphicFramePr>
+            <a:graphic xmlns:a="http://schemas.openxmlformats.org/drawingml/2006/main">
+              <a:graphicData uri="http://schemas.openxmlformats.org/drawingml/2006/picture">
+                <pic:pic xmlns:pic="http://schemas.openxmlformats.org/drawingml/2006/picture">
+                  <pic:nvPicPr>
+                    <pic:cNvPr id="357677493" name="Imagem 1" descr="Texto&#10;&#10;Descrição gerada automaticamente"/>
+                    <pic:cNvPicPr/>
+                  </pic:nvPicPr>
+                  <pic:blipFill>
+                    <a:blip r:embed="rId26"/>
+                    <a:stretch>
+                      <a:fillRect/>
+                    </a:stretch>
+                  </pic:blipFill>
+                  <pic:spPr>
+                    <a:xfrm>
+                      <a:off x="0" y="0"/>
+                      <a:ext cx="4201660" cy="3198183"/>
+                    </a:xfrm>
+                    <a:prstGeom prst="rect">
+                      <a:avLst/>
+                    </a:prstGeom>
+                  </pic:spPr>
+                </pic:pic>
+              </a:graphicData>
+            </a:graphic>
+          </wp:inline>
+        </w:drawing>
+      </w:r>
+    </w:p>
+    <w:p>
+      <w:pPr>
+        <w:jc w:val="both"/>
+        <w:rPr>
+          <w:rFonts w:ascii="Arial" w:hAnsi="Arial" w:cs="Arial"/>
+          <w:i/>
+          <w:iCs/>
+          <w:sz w:val="22"/>
+          <w:szCs w:val="22"/>
+          <w:highlight w:val="yellow"/>
+        </w:rPr>
+      </w:pPr>
+      <w:r>
+        <w:rPr>
+          <w:rFonts w:ascii="Arial" w:hAnsi="Arial" w:cs="Arial"/>
+          <w:i/>
+          <w:iCs/>
+          <w:sz w:val="22"/>
+          <w:szCs w:val="22"/>
+          <w:highlight w:val="yellow"/>
+        </w:rPr>
+        <w:t xml:space="preserve">Caso o </w:t>
+      </w:r>
+      <w:r>
+        <w:rPr>
+          <w:rFonts w:ascii="Arial" w:hAnsi="Arial" w:cs="Arial"/>
+          <w:i/>
+          <w:iCs/>
+          <w:sz w:val="22"/>
+          <w:szCs w:val="22"/>
+          <w:highlight w:val="yellow"/>
+        </w:rPr>
+        <w:t>usuário</w:t>
+      </w:r>
+      <w:r>
+        <w:rPr>
+          <w:rFonts w:ascii="Arial" w:hAnsi="Arial" w:cs="Arial"/>
+          <w:i/>
+          <w:iCs/>
+          <w:sz w:val="22"/>
+          <w:szCs w:val="22"/>
+          <w:highlight w:val="yellow"/>
+        </w:rPr>
+        <w:t xml:space="preserve"> possuísse apenas a permissão de leitura(r), ao tentar executar, </w:t>
+      </w:r>
+      <w:r>
+        <w:rPr>
+          <w:rFonts w:ascii="Arial" w:hAnsi="Arial" w:cs="Arial"/>
+          <w:i/>
+          <w:iCs/>
+          <w:sz w:val="22"/>
+          <w:szCs w:val="22"/>
+          <w:highlight w:val="yellow"/>
+        </w:rPr>
+        <w:t>apareceria uma</w:t>
+      </w:r>
+      <w:r>
+        <w:rPr>
+          <w:rFonts w:ascii="Arial" w:hAnsi="Arial" w:cs="Arial"/>
+          <w:i/>
+          <w:iCs/>
+          <w:sz w:val="22"/>
+          <w:szCs w:val="22"/>
+          <w:highlight w:val="yellow"/>
+        </w:rPr>
+        <w:t xml:space="preserve"> mensagem em destaque, informando erro, como mostrado na foto de </w:t>
+      </w:r>
+      <w:r>
+        <w:rPr>
+          <w:rFonts w:ascii="Arial" w:hAnsi="Arial" w:cs="Arial"/>
+          <w:b/>
+          <w:bCs/>
+          <w:i/>
+          <w:iCs/>
+          <w:sz w:val="22"/>
+          <w:szCs w:val="22"/>
+          <w:highlight w:val="yellow"/>
+        </w:rPr>
+        <w:t>EXEMPLO</w:t>
+      </w:r>
+      <w:r>
+        <w:rPr>
+          <w:rFonts w:ascii="Arial" w:hAnsi="Arial" w:cs="Arial"/>
+          <w:i/>
+          <w:iCs/>
+          <w:sz w:val="22"/>
+          <w:szCs w:val="22"/>
+          <w:highlight w:val="yellow"/>
+        </w:rPr>
+        <w:t xml:space="preserve"> </w:t>
+      </w:r>
+      <w:proofErr w:type="gramStart"/>
+      <w:r>
+        <w:rPr>
+          <w:rFonts w:ascii="Arial" w:hAnsi="Arial" w:cs="Arial"/>
+          <w:i/>
+          <w:iCs/>
+          <w:sz w:val="22"/>
+          <w:szCs w:val="22"/>
+          <w:highlight w:val="yellow"/>
+        </w:rPr>
+        <w:t>abaixo</w:t>
+      </w:r>
+      <w:r>
+        <w:rPr>
+          <w:rFonts w:ascii="Arial" w:hAnsi="Arial" w:cs="Arial"/>
+          <w:i/>
+          <w:iCs/>
+          <w:sz w:val="22"/>
+          <w:szCs w:val="22"/>
+          <w:highlight w:val="yellow"/>
+        </w:rPr>
+        <w:t xml:space="preserve"> </w:t>
+      </w:r>
+      <w:r>
+        <w:rPr>
+          <w:rFonts w:ascii="Arial" w:hAnsi="Arial" w:cs="Arial"/>
+          <w:i/>
+          <w:iCs/>
+          <w:sz w:val="22"/>
+          <w:szCs w:val="22"/>
+          <w:highlight w:val="yellow"/>
+        </w:rPr>
+        <w:t>.</w:t>
+      </w:r>
+      <w:proofErr w:type="gramEnd"/>
+    </w:p>
+    <w:p>
+      <w:pPr>
+        <w:jc w:val="center"/>
+        <w:rPr>
+          <w:rFonts w:ascii="Arial" w:hAnsi="Arial" w:cs="Arial"/>
+          <w:sz w:val="28"/>
+          <w:szCs w:val="28"/>
+        </w:rPr>
+      </w:pPr>
+      <w:r>
+        <w:rPr>
+          <w:noProof/>
+        </w:rPr>
+        <w:drawing>
+          <wp:inline distT="0" distB="0" distL="0" distR="0" wp14:anchorId="41B85A80" wp14:editId="63E71169">
+            <wp:extent cx="3436620" cy="716280"/>
+            <wp:effectExtent l="0" t="0" r="0" b="7620"/>
+            <wp:docPr id="645393185" name="Imagem 1" descr="Why 'sudo vim' Could Hurt Your Productivity"/>
+            <wp:cNvGraphicFramePr>
+              <a:graphicFrameLocks xmlns:a="http://schemas.openxmlformats.org/drawingml/2006/main" noChangeAspect="1"/>
+            </wp:cNvGraphicFramePr>
+            <a:graphic xmlns:a="http://schemas.openxmlformats.org/drawingml/2006/main">
+              <a:graphicData uri="http://schemas.openxmlformats.org/drawingml/2006/picture">
+                <pic:pic xmlns:pic="http://schemas.openxmlformats.org/drawingml/2006/picture">
+                  <pic:nvPicPr>
+                    <pic:cNvPr id="0" name="Picture 1" descr="Why 'sudo vim' Could Hurt Your Productivity"/>
+                    <pic:cNvPicPr>
+                      <a:picLocks noChangeAspect="1" noChangeArrowheads="1"/>
+                    </pic:cNvPicPr>
+                  </pic:nvPicPr>
+                  <pic:blipFill>
+                    <a:blip r:embed="rId27">
+                      <a:extLst>
+                        <a:ext uri="{28A0092B-C50C-407E-A947-70E740481C1C}">
+                          <a14:useLocalDpi xmlns:a14="http://schemas.microsoft.com/office/drawing/2010/main" val="0"/>
+                        </a:ext>
+                      </a:extLst>
+                    </a:blip>
+                    <a:srcRect/>
+                    <a:stretch>
+                      <a:fillRect/>
+                    </a:stretch>
+                  </pic:blipFill>
+                  <pic:spPr bwMode="auto">
+                    <a:xfrm>
+                      <a:off x="0" y="0"/>
+                      <a:ext cx="3436620" cy="716280"/>
+                    </a:xfrm>
+                    <a:prstGeom prst="rect">
+                      <a:avLst/>
+                    </a:prstGeom>
+                    <a:noFill/>
+                    <a:ln>
+                      <a:noFill/>
+                    </a:ln>
+                  </pic:spPr>
+                </pic:pic>
+              </a:graphicData>
+            </a:graphic>
+          </wp:inline>
+        </w:drawing>
+      </w:r>
+    </w:p>
+    <w:p>
+      <w:pPr>
+        <w:pStyle w:val="PargrafodaLista"/>
+        <w:jc w:val="center"/>
+        <w:rPr>
+          <w:rFonts w:ascii="Arial" w:hAnsi="Arial" w:cs="Arial"/>
+          <w:sz w:val="28"/>
+          <w:szCs w:val="28"/>
+        </w:rPr>
+      </w:pPr>
     </w:p>
     <w:sectPr>
       <w:pgSz w:w="11906" w:h="16838"/>
@@ -418,6 +3831,188 @@
 <file path=word/numbering.xml><?xml version="1.0" encoding="utf-8"?>
 <w:numbering xmlns:wpc="http://schemas.microsoft.com/office/word/2010/wordprocessingCanvas" xmlns:cx="http://schemas.microsoft.com/office/drawing/2014/chartex" xmlns:cx1="http://schemas.microsoft.com/office/drawing/2015/9/8/chartex" xmlns:cx2="http://schemas.microsoft.com/office/drawing/2015/10/21/chartex" xmlns:cx3="http://schemas.microsoft.com/office/drawing/2016/5/9/chartex" xmlns:cx4="http://schemas.microsoft.com/office/drawing/2016/5/10/chartex" xmlns:cx5="http://schemas.microsoft.com/office/drawing/2016/5/11/chartex" xmlns:cx6="http://schemas.microsoft.com/office/drawing/2016/5/12/chartex" xmlns:cx7="http://schemas.microsoft.com/office/drawing/2016/5/13/chartex" xmlns:cx8="http://schemas.microsoft.com/office/drawing/2016/5/14/chartex" xmlns:mc="http://schemas.openxmlformats.org/markup-compatibility/2006" xmlns:aink="http://schemas.microsoft.com/office/drawing/2016/ink" xmlns:am3d="http://schemas.microsoft.com/office/drawing/2017/model3d" xmlns:o="urn:schemas-microsoft-com:office:office" xmlns:oel="http://schemas.microsoft.com/office/2019/extlst" xmlns:r="http://schemas.openxmlformats.org/officeDocument/2006/relationships" xmlns:m="http://schemas.openxmlformats.org/officeDocument/2006/math" xmlns:v="urn:schemas-microsoft-com:vml" xmlns:wp14="http://schemas.microsoft.com/office/word/2010/wordprocessingDrawing" xmlns:wp="http://schemas.openxmlformats.org/drawingml/2006/wordprocessingDrawing" xmlns:w10="urn:schemas-microsoft-com:office:word" xmlns:w="http://schemas.openxmlformats.org/wordprocessingml/2006/main" xmlns:w14="http://schemas.microsoft.com/office/word/2010/wordml" xmlns:w15="http://schemas.microsoft.com/office/word/2012/wordml" xmlns:w16cex="http://schemas.microsoft.com/office/word/2018/wordml/cex" xmlns:w16cid="http://schemas.microsoft.com/office/word/2016/wordml/cid" xmlns:w16="http://schemas.microsoft.com/office/word/2018/wordml" xmlns:w16sdtdh="http://schemas.microsoft.com/office/word/2020/wordml/sdtdatahash" xmlns:w16se="http://schemas.microsoft.com/office/word/2015/wordml/symex" xmlns:wpg="http://schemas.microsoft.com/office/word/2010/wordprocessingGroup" xmlns:wpi="http://schemas.microsoft.com/office/word/2010/wordprocessingInk" xmlns:wne="http://schemas.microsoft.com/office/word/2006/wordml" xmlns:wps="http://schemas.microsoft.com/office/word/2010/wordprocessingShape" mc:Ignorable="w14 w15 w16se w16cid w16 w16cex w16sdtdh wp14">
   <w:abstractNum w:abstractNumId="0" w15:restartNumberingAfterBreak="0">
+    <w:nsid w:val="0833430A"/>
+    <w:multiLevelType w:val="hybridMultilevel"/>
+    <w:tmpl w:val="0D40AEE8"/>
+    <w:lvl w:ilvl="0" w:tplc="FFFFFFFF">
+      <w:start w:val="1"/>
+      <w:numFmt w:val="lowerLetter"/>
+      <w:lvlText w:val="%1."/>
+      <w:lvlJc w:val="left"/>
+      <w:pPr>
+        <w:ind w:left="1080" w:hanging="360"/>
+      </w:pPr>
+      <w:rPr>
+        <w:rFonts w:hint="default"/>
+        <w:i/>
+        <w:sz w:val="22"/>
+      </w:rPr>
+    </w:lvl>
+    <w:lvl w:ilvl="1" w:tplc="FFFFFFFF" w:tentative="1">
+      <w:start w:val="1"/>
+      <w:numFmt w:val="lowerLetter"/>
+      <w:lvlText w:val="%2."/>
+      <w:lvlJc w:val="left"/>
+      <w:pPr>
+        <w:ind w:left="1800" w:hanging="360"/>
+      </w:pPr>
+    </w:lvl>
+    <w:lvl w:ilvl="2" w:tplc="FFFFFFFF" w:tentative="1">
+      <w:start w:val="1"/>
+      <w:numFmt w:val="lowerRoman"/>
+      <w:lvlText w:val="%3."/>
+      <w:lvlJc w:val="right"/>
+      <w:pPr>
+        <w:ind w:left="2520" w:hanging="180"/>
+      </w:pPr>
+    </w:lvl>
+    <w:lvl w:ilvl="3" w:tplc="FFFFFFFF" w:tentative="1">
+      <w:start w:val="1"/>
+      <w:numFmt w:val="decimal"/>
+      <w:lvlText w:val="%4."/>
+      <w:lvlJc w:val="left"/>
+      <w:pPr>
+        <w:ind w:left="3240" w:hanging="360"/>
+      </w:pPr>
+    </w:lvl>
+    <w:lvl w:ilvl="4" w:tplc="FFFFFFFF" w:tentative="1">
+      <w:start w:val="1"/>
+      <w:numFmt w:val="lowerLetter"/>
+      <w:lvlText w:val="%5."/>
+      <w:lvlJc w:val="left"/>
+      <w:pPr>
+        <w:ind w:left="3960" w:hanging="360"/>
+      </w:pPr>
+    </w:lvl>
+    <w:lvl w:ilvl="5" w:tplc="FFFFFFFF" w:tentative="1">
+      <w:start w:val="1"/>
+      <w:numFmt w:val="lowerRoman"/>
+      <w:lvlText w:val="%6."/>
+      <w:lvlJc w:val="right"/>
+      <w:pPr>
+        <w:ind w:left="4680" w:hanging="180"/>
+      </w:pPr>
+    </w:lvl>
+    <w:lvl w:ilvl="6" w:tplc="FFFFFFFF" w:tentative="1">
+      <w:start w:val="1"/>
+      <w:numFmt w:val="decimal"/>
+      <w:lvlText w:val="%7."/>
+      <w:lvlJc w:val="left"/>
+      <w:pPr>
+        <w:ind w:left="5400" w:hanging="360"/>
+      </w:pPr>
+    </w:lvl>
+    <w:lvl w:ilvl="7" w:tplc="FFFFFFFF" w:tentative="1">
+      <w:start w:val="1"/>
+      <w:numFmt w:val="lowerLetter"/>
+      <w:lvlText w:val="%8."/>
+      <w:lvlJc w:val="left"/>
+      <w:pPr>
+        <w:ind w:left="6120" w:hanging="360"/>
+      </w:pPr>
+    </w:lvl>
+    <w:lvl w:ilvl="8" w:tplc="FFFFFFFF" w:tentative="1">
+      <w:start w:val="1"/>
+      <w:numFmt w:val="lowerRoman"/>
+      <w:lvlText w:val="%9."/>
+      <w:lvlJc w:val="right"/>
+      <w:pPr>
+        <w:ind w:left="6840" w:hanging="180"/>
+      </w:pPr>
+    </w:lvl>
+  </w:abstractNum>
+  <w:abstractNum w:abstractNumId="1" w15:restartNumberingAfterBreak="0">
+    <w:nsid w:val="231F20C8"/>
+    <w:multiLevelType w:val="hybridMultilevel"/>
+    <w:tmpl w:val="0D40AEE8"/>
+    <w:lvl w:ilvl="0" w:tplc="B72CA06E">
+      <w:start w:val="1"/>
+      <w:numFmt w:val="lowerLetter"/>
+      <w:lvlText w:val="%1."/>
+      <w:lvlJc w:val="left"/>
+      <w:pPr>
+        <w:ind w:left="1080" w:hanging="360"/>
+      </w:pPr>
+      <w:rPr>
+        <w:rFonts w:hint="default"/>
+        <w:i/>
+        <w:sz w:val="22"/>
+      </w:rPr>
+    </w:lvl>
+    <w:lvl w:ilvl="1" w:tplc="04160019" w:tentative="1">
+      <w:start w:val="1"/>
+      <w:numFmt w:val="lowerLetter"/>
+      <w:lvlText w:val="%2."/>
+      <w:lvlJc w:val="left"/>
+      <w:pPr>
+        <w:ind w:left="1800" w:hanging="360"/>
+      </w:pPr>
+    </w:lvl>
+    <w:lvl w:ilvl="2" w:tplc="0416001B" w:tentative="1">
+      <w:start w:val="1"/>
+      <w:numFmt w:val="lowerRoman"/>
+      <w:lvlText w:val="%3."/>
+      <w:lvlJc w:val="right"/>
+      <w:pPr>
+        <w:ind w:left="2520" w:hanging="180"/>
+      </w:pPr>
+    </w:lvl>
+    <w:lvl w:ilvl="3" w:tplc="0416000F" w:tentative="1">
+      <w:start w:val="1"/>
+      <w:numFmt w:val="decimal"/>
+      <w:lvlText w:val="%4."/>
+      <w:lvlJc w:val="left"/>
+      <w:pPr>
+        <w:ind w:left="3240" w:hanging="360"/>
+      </w:pPr>
+    </w:lvl>
+    <w:lvl w:ilvl="4" w:tplc="04160019" w:tentative="1">
+      <w:start w:val="1"/>
+      <w:numFmt w:val="lowerLetter"/>
+      <w:lvlText w:val="%5."/>
+      <w:lvlJc w:val="left"/>
+      <w:pPr>
+        <w:ind w:left="3960" w:hanging="360"/>
+      </w:pPr>
+    </w:lvl>
+    <w:lvl w:ilvl="5" w:tplc="0416001B" w:tentative="1">
+      <w:start w:val="1"/>
+      <w:numFmt w:val="lowerRoman"/>
+      <w:lvlText w:val="%6."/>
+      <w:lvlJc w:val="right"/>
+      <w:pPr>
+        <w:ind w:left="4680" w:hanging="180"/>
+      </w:pPr>
+    </w:lvl>
+    <w:lvl w:ilvl="6" w:tplc="0416000F" w:tentative="1">
+      <w:start w:val="1"/>
+      <w:numFmt w:val="decimal"/>
+      <w:lvlText w:val="%7."/>
+      <w:lvlJc w:val="left"/>
+      <w:pPr>
+        <w:ind w:left="5400" w:hanging="360"/>
+      </w:pPr>
+    </w:lvl>
+    <w:lvl w:ilvl="7" w:tplc="04160019" w:tentative="1">
+      <w:start w:val="1"/>
+      <w:numFmt w:val="lowerLetter"/>
+      <w:lvlText w:val="%8."/>
+      <w:lvlJc w:val="left"/>
+      <w:pPr>
+        <w:ind w:left="6120" w:hanging="360"/>
+      </w:pPr>
+    </w:lvl>
+    <w:lvl w:ilvl="8" w:tplc="0416001B" w:tentative="1">
+      <w:start w:val="1"/>
+      <w:numFmt w:val="lowerRoman"/>
+      <w:lvlText w:val="%9."/>
+      <w:lvlJc w:val="right"/>
+      <w:pPr>
+        <w:ind w:left="6840" w:hanging="180"/>
+      </w:pPr>
+    </w:lvl>
+  </w:abstractNum>
+  <w:abstractNum w:abstractNumId="2" w15:restartNumberingAfterBreak="0">
     <w:nsid w:val="37AA32EF"/>
     <w:multiLevelType w:val="hybridMultilevel"/>
     <w:tmpl w:val="71788B8C"/>
@@ -507,6 +4102,12 @@
     </w:lvl>
   </w:abstractNum>
   <w:num w:numId="1" w16cid:durableId="437071085">
+    <w:abstractNumId w:val="2"/>
+  </w:num>
+  <w:num w:numId="2" w16cid:durableId="1661687882">
+    <w:abstractNumId w:val="1"/>
+  </w:num>
+  <w:num w:numId="3" w16cid:durableId="407465696">
     <w:abstractNumId w:val="0"/>
   </w:num>
 </w:numbering>
@@ -598,7 +4199,7 @@
     <w:lsdException w:name="Closing" w:semiHidden="1" w:unhideWhenUsed="1"/>
     <w:lsdException w:name="Signature" w:semiHidden="1" w:unhideWhenUsed="1"/>
     <w:lsdException w:name="Default Paragraph Font" w:semiHidden="1" w:uiPriority="1" w:unhideWhenUsed="1"/>
-    <w:lsdException w:name="Body Text" w:semiHidden="1" w:unhideWhenUsed="1"/>
+    <w:lsdException w:name="Body Text" w:semiHidden="1" w:uiPriority="1" w:unhideWhenUsed="1" w:qFormat="1"/>
     <w:lsdException w:name="Body Text Indent" w:semiHidden="1" w:unhideWhenUsed="1"/>
     <w:lsdException w:name="List Continue" w:semiHidden="1" w:unhideWhenUsed="1"/>
     <w:lsdException w:name="List Continue 2" w:semiHidden="1" w:unhideWhenUsed="1"/>
@@ -1429,6 +5030,39 @@
       <w:spacing w:val="5"/>
     </w:rPr>
   </w:style>
+  <w:style w:type="paragraph" w:styleId="Corpodetexto">
+    <w:name w:val="Body Text"/>
+    <w:basedOn w:val="Normal"/>
+    <w:link w:val="CorpodetextoChar"/>
+    <w:uiPriority w:val="1"/>
+    <w:qFormat/>
+    <w:rsid w:val="001F50DD"/>
+    <w:pPr>
+      <w:widowControl w:val="0"/>
+      <w:autoSpaceDE w:val="0"/>
+      <w:autoSpaceDN w:val="0"/>
+      <w:spacing w:after="0" w:line="240" w:lineRule="auto"/>
+    </w:pPr>
+    <w:rPr>
+      <w:rFonts w:ascii="Calibri" w:eastAsia="Calibri" w:hAnsi="Calibri" w:cs="Calibri"/>
+      <w:kern w:val="0"/>
+      <w:lang w:val="pt-PT"/>
+      <w14:ligatures w14:val="none"/>
+    </w:rPr>
+  </w:style>
+  <w:style w:type="character" w:customStyle="1" w:styleId="CorpodetextoChar">
+    <w:name w:val="Corpo de texto Char"/>
+    <w:basedOn w:val="Fontepargpadro"/>
+    <w:link w:val="Corpodetexto"/>
+    <w:uiPriority w:val="1"/>
+    <w:rsid w:val="001F50DD"/>
+    <w:rPr>
+      <w:rFonts w:ascii="Calibri" w:eastAsia="Calibri" w:hAnsi="Calibri" w:cs="Calibri"/>
+      <w:kern w:val="0"/>
+      <w:lang w:val="pt-PT"/>
+      <w14:ligatures w14:val="none"/>
+    </w:rPr>
+  </w:style>
 </w:styles>
 </file>
 

</xml_diff>